<commit_message>
First round of App Market submission changes
</commit_message>
<xml_diff>
--- a/docs/MongoDB Connected System 1.0.docx
+++ b/docs/MongoDB Connected System 1.0.docx
@@ -5967,7 +5967,15 @@
           <w:color w:val="585260"/>
           <w:shd w:val="clear" w:color="auto" w:fill="EFECF4"/>
         </w:rPr>
-        <w:t>mongodb-csp-X.X.jar</w:t>
+        <w:t>ps-plugin-MongoDbConnectedSystem-</w:t>
+      </w:r>
+      <w:r>
+        <w:rPr>
+          <w:rFonts w:ascii="Consolas" w:eastAsia="Consolas" w:hAnsi="Consolas" w:cs="Consolas"/>
+          <w:color w:val="585260"/>
+          <w:shd w:val="clear" w:color="auto" w:fill="EFECF4"/>
+        </w:rPr>
+        <w:t>X.X.jar</w:t>
       </w:r>
       <w:r>
         <w:t xml:space="preserve"> file to the </w:t>
@@ -6180,19 +6188,7 @@
           <w:rPr>
             <w:rStyle w:val="Hyperlink"/>
           </w:rPr>
-          <w:t>JSON Query Expression F</w:t>
-        </w:r>
-        <w:r>
-          <w:rPr>
-            <w:rStyle w:val="Hyperlink"/>
-          </w:rPr>
-          <w:t>u</w:t>
-        </w:r>
-        <w:r>
-          <w:rPr>
-            <w:rStyle w:val="Hyperlink"/>
-          </w:rPr>
-          <w:t>nctions</w:t>
+          <w:t>JSON Query Expression Functions</w:t>
         </w:r>
       </w:hyperlink>
       <w:r>
@@ -6223,19 +6219,7 @@
           <w:rPr>
             <w:color w:val="1155CC"/>
           </w:rPr>
-          <w:t>MongoDB Obje</w:t>
-        </w:r>
-        <w:r>
-          <w:rPr>
-            <w:color w:val="1155CC"/>
-          </w:rPr>
-          <w:t>c</w:t>
-        </w:r>
-        <w:r>
-          <w:rPr>
-            <w:color w:val="1155CC"/>
-          </w:rPr>
-          <w:t>t ID</w:t>
+          <w:t>MongoDB Object ID</w:t>
         </w:r>
       </w:hyperlink>
       <w:r>
@@ -6359,7 +6343,25 @@
                 <w:color w:val="585260"/>
                 <w:shd w:val="clear" w:color="auto" w:fill="EFECF4"/>
               </w:rPr>
-              <w:t xml:space="preserve">  _id: ObjectId("5efa0b06fc13ae730e00024a")</w:t>
+              <w:t xml:space="preserve">  _id: </w:t>
+            </w:r>
+            <w:proofErr w:type="spellStart"/>
+            <w:r>
+              <w:rPr>
+                <w:rFonts w:ascii="Consolas" w:eastAsia="Consolas" w:hAnsi="Consolas" w:cs="Consolas"/>
+                <w:color w:val="585260"/>
+                <w:shd w:val="clear" w:color="auto" w:fill="EFECF4"/>
+              </w:rPr>
+              <w:t>ObjectId</w:t>
+            </w:r>
+            <w:proofErr w:type="spellEnd"/>
+            <w:r>
+              <w:rPr>
+                <w:rFonts w:ascii="Consolas" w:eastAsia="Consolas" w:hAnsi="Consolas" w:cs="Consolas"/>
+                <w:color w:val="585260"/>
+                <w:shd w:val="clear" w:color="auto" w:fill="EFECF4"/>
+              </w:rPr>
+              <w:t>("5efa0b06fc13ae730e00024a")</w:t>
             </w:r>
           </w:p>
           <w:p>
@@ -6494,7 +6496,25 @@
                 <w:color w:val="585260"/>
                 <w:shd w:val="clear" w:color="auto" w:fill="EFECF4"/>
               </w:rPr>
-              <w:t xml:space="preserve">    oid: "5efa0b06fc13ae730e00024a"</w:t>
+              <w:t xml:space="preserve">    </w:t>
+            </w:r>
+            <w:proofErr w:type="spellStart"/>
+            <w:r>
+              <w:rPr>
+                <w:rFonts w:ascii="Consolas" w:eastAsia="Consolas" w:hAnsi="Consolas" w:cs="Consolas"/>
+                <w:color w:val="585260"/>
+                <w:shd w:val="clear" w:color="auto" w:fill="EFECF4"/>
+              </w:rPr>
+              <w:t>oid</w:t>
+            </w:r>
+            <w:proofErr w:type="spellEnd"/>
+            <w:r>
+              <w:rPr>
+                <w:rFonts w:ascii="Consolas" w:eastAsia="Consolas" w:hAnsi="Consolas" w:cs="Consolas"/>
+                <w:color w:val="585260"/>
+                <w:shd w:val="clear" w:color="auto" w:fill="EFECF4"/>
+              </w:rPr>
+              <w:t>: "5efa0b06fc13ae730e00024a"</w:t>
             </w:r>
           </w:p>
           <w:p>
@@ -6604,14 +6624,52 @@
                 <w:shd w:val="clear" w:color="auto" w:fill="EFECF4"/>
               </w:rPr>
             </w:pPr>
+            <w:proofErr w:type="spellStart"/>
             <w:r>
               <w:rPr>
                 <w:rFonts w:ascii="Consolas" w:eastAsia="Consolas" w:hAnsi="Consolas" w:cs="Consolas"/>
                 <w:color w:val="585260"/>
                 <w:shd w:val="clear" w:color="auto" w:fill="EFECF4"/>
               </w:rPr>
-              <w:t>local!theObjectId: local!myDocument._id.oid</w:t>
-            </w:r>
+              <w:t>local!theObjectId</w:t>
+            </w:r>
+            <w:proofErr w:type="spellEnd"/>
+            <w:r>
+              <w:rPr>
+                <w:rFonts w:ascii="Consolas" w:eastAsia="Consolas" w:hAnsi="Consolas" w:cs="Consolas"/>
+                <w:color w:val="585260"/>
+                <w:shd w:val="clear" w:color="auto" w:fill="EFECF4"/>
+              </w:rPr>
+              <w:t xml:space="preserve">: </w:t>
+            </w:r>
+            <w:proofErr w:type="spellStart"/>
+            <w:r>
+              <w:rPr>
+                <w:rFonts w:ascii="Consolas" w:eastAsia="Consolas" w:hAnsi="Consolas" w:cs="Consolas"/>
+                <w:color w:val="585260"/>
+                <w:shd w:val="clear" w:color="auto" w:fill="EFECF4"/>
+              </w:rPr>
+              <w:t>local!myDocument</w:t>
+            </w:r>
+            <w:proofErr w:type="spellEnd"/>
+            <w:r>
+              <w:rPr>
+                <w:rFonts w:ascii="Consolas" w:eastAsia="Consolas" w:hAnsi="Consolas" w:cs="Consolas"/>
+                <w:color w:val="585260"/>
+                <w:shd w:val="clear" w:color="auto" w:fill="EFECF4"/>
+              </w:rPr>
+              <w:t>._</w:t>
+            </w:r>
+            <w:proofErr w:type="spellStart"/>
+            <w:r>
+              <w:rPr>
+                <w:rFonts w:ascii="Consolas" w:eastAsia="Consolas" w:hAnsi="Consolas" w:cs="Consolas"/>
+                <w:color w:val="585260"/>
+                <w:shd w:val="clear" w:color="auto" w:fill="EFECF4"/>
+              </w:rPr>
+              <w:t>id.oid</w:t>
+            </w:r>
+            <w:proofErr w:type="spellEnd"/>
           </w:p>
         </w:tc>
       </w:tr>
@@ -6637,51 +6695,111 @@
           <w:color w:val="585260"/>
           <w:shd w:val="clear" w:color="auto" w:fill="EFECF4"/>
         </w:rPr>
-        <w:t>{urn:com:appian:types:MongoDB}ObjectId</w:t>
-      </w:r>
-      <w:r>
-        <w:t xml:space="preserve"> that can be used to represent these values in a consistent manner. MongoDB Document properties in Dictionaries can be cast directly to this CDT.</w:t>
-      </w:r>
-    </w:p>
-    <w:p>
-      <w:r>
-        <w:t xml:space="preserve">It is highly recommended that you use this CDT when creating your own CDTs that represent the MongoDB Documents used in your application. Using it also helps convert Appian Dictionaries representing MongoDB Documents to Mongo-friendly JSON using the </w:t>
-      </w:r>
+        <w:t>{</w:t>
+      </w:r>
+      <w:proofErr w:type="spellStart"/>
       <w:r>
         <w:rPr>
           <w:rFonts w:ascii="Consolas" w:eastAsia="Consolas" w:hAnsi="Consolas" w:cs="Consolas"/>
           <w:color w:val="585260"/>
           <w:shd w:val="clear" w:color="auto" w:fill="EFECF4"/>
         </w:rPr>
-        <w:t>mdb_tojson</w:t>
-      </w:r>
-      <w:r>
-        <w:t xml:space="preserve"> function, and the </w:t>
-      </w:r>
+        <w:t>urn:com:appian:types:MongoDB</w:t>
+      </w:r>
+      <w:proofErr w:type="spellEnd"/>
       <w:r>
         <w:rPr>
           <w:rFonts w:ascii="Consolas" w:eastAsia="Consolas" w:hAnsi="Consolas" w:cs="Consolas"/>
           <w:color w:val="585260"/>
           <w:shd w:val="clear" w:color="auto" w:fill="EFECF4"/>
         </w:rPr>
-        <w:t>mdb_tojson</w:t>
-      </w:r>
-      <w:r>
-        <w:t xml:space="preserve"> function will return this value as well.</w:t>
-      </w:r>
-    </w:p>
-    <w:p>
-      <w:r>
-        <w:t xml:space="preserve">See the </w:t>
-      </w:r>
+        <w:t>}</w:t>
+      </w:r>
+      <w:proofErr w:type="spellStart"/>
       <w:r>
         <w:rPr>
           <w:rFonts w:ascii="Consolas" w:eastAsia="Consolas" w:hAnsi="Consolas" w:cs="Consolas"/>
           <w:color w:val="585260"/>
           <w:shd w:val="clear" w:color="auto" w:fill="EFECF4"/>
         </w:rPr>
-        <w:t>{urn:com:appian:types:MCSD}MCSD_Customer</w:t>
-      </w:r>
+        <w:t>ObjectId</w:t>
+      </w:r>
+      <w:proofErr w:type="spellEnd"/>
+      <w:r>
+        <w:t xml:space="preserve"> that can be used to represent these values in a consistent manner. MongoDB Document properties in Dictionaries can be cast directly to this CDT.</w:t>
+      </w:r>
+    </w:p>
+    <w:p>
+      <w:r>
+        <w:t xml:space="preserve">It is highly recommended that you use this CDT when creating your own CDTs that represent the MongoDB Documents used in your application. Using it also helps convert Appian Dictionaries representing MongoDB Documents to Mongo-friendly JSON using the </w:t>
+      </w:r>
+      <w:proofErr w:type="spellStart"/>
+      <w:r>
+        <w:rPr>
+          <w:rFonts w:ascii="Consolas" w:eastAsia="Consolas" w:hAnsi="Consolas" w:cs="Consolas"/>
+          <w:color w:val="585260"/>
+          <w:shd w:val="clear" w:color="auto" w:fill="EFECF4"/>
+        </w:rPr>
+        <w:t>mdb_tojson</w:t>
+      </w:r>
+      <w:proofErr w:type="spellEnd"/>
+      <w:r>
+        <w:t xml:space="preserve"> function, and the </w:t>
+      </w:r>
+      <w:proofErr w:type="spellStart"/>
+      <w:r>
+        <w:rPr>
+          <w:rFonts w:ascii="Consolas" w:eastAsia="Consolas" w:hAnsi="Consolas" w:cs="Consolas"/>
+          <w:color w:val="585260"/>
+          <w:shd w:val="clear" w:color="auto" w:fill="EFECF4"/>
+        </w:rPr>
+        <w:t>mdb_tojson</w:t>
+      </w:r>
+      <w:proofErr w:type="spellEnd"/>
+      <w:r>
+        <w:t xml:space="preserve"> function will return this value as well.</w:t>
+      </w:r>
+    </w:p>
+    <w:p>
+      <w:r>
+        <w:t xml:space="preserve">See the </w:t>
+      </w:r>
+      <w:r>
+        <w:rPr>
+          <w:rFonts w:ascii="Consolas" w:eastAsia="Consolas" w:hAnsi="Consolas" w:cs="Consolas"/>
+          <w:color w:val="585260"/>
+          <w:shd w:val="clear" w:color="auto" w:fill="EFECF4"/>
+        </w:rPr>
+        <w:t>{</w:t>
+      </w:r>
+      <w:proofErr w:type="spellStart"/>
+      <w:r>
+        <w:rPr>
+          <w:rFonts w:ascii="Consolas" w:eastAsia="Consolas" w:hAnsi="Consolas" w:cs="Consolas"/>
+          <w:color w:val="585260"/>
+          <w:shd w:val="clear" w:color="auto" w:fill="EFECF4"/>
+        </w:rPr>
+        <w:t>urn:com:appian:types:MCSD</w:t>
+      </w:r>
+      <w:proofErr w:type="spellEnd"/>
+      <w:r>
+        <w:rPr>
+          <w:rFonts w:ascii="Consolas" w:eastAsia="Consolas" w:hAnsi="Consolas" w:cs="Consolas"/>
+          <w:color w:val="585260"/>
+          <w:shd w:val="clear" w:color="auto" w:fill="EFECF4"/>
+        </w:rPr>
+        <w:t>}</w:t>
+      </w:r>
+      <w:proofErr w:type="spellStart"/>
+      <w:r>
+        <w:rPr>
+          <w:rFonts w:ascii="Consolas" w:eastAsia="Consolas" w:hAnsi="Consolas" w:cs="Consolas"/>
+          <w:color w:val="585260"/>
+          <w:shd w:val="clear" w:color="auto" w:fill="EFECF4"/>
+        </w:rPr>
+        <w:t>MCSD_Customer</w:t>
+      </w:r>
+      <w:proofErr w:type="spellEnd"/>
       <w:r>
         <w:t xml:space="preserve"> CDT in the demo application for example.</w:t>
       </w:r>
@@ -6853,7 +6971,25 @@
                 <w:color w:val="585260"/>
                 <w:shd w:val="clear" w:color="auto" w:fill="EFECF4"/>
               </w:rPr>
-              <w:t xml:space="preserve">  binaryField: Binary("... Binary data value ...", 0)</w:t>
+              <w:t xml:space="preserve">  </w:t>
+            </w:r>
+            <w:proofErr w:type="spellStart"/>
+            <w:r>
+              <w:rPr>
+                <w:rFonts w:ascii="Consolas" w:eastAsia="Consolas" w:hAnsi="Consolas" w:cs="Consolas"/>
+                <w:color w:val="585260"/>
+                <w:shd w:val="clear" w:color="auto" w:fill="EFECF4"/>
+              </w:rPr>
+              <w:t>binaryField</w:t>
+            </w:r>
+            <w:proofErr w:type="spellEnd"/>
+            <w:r>
+              <w:rPr>
+                <w:rFonts w:ascii="Consolas" w:eastAsia="Consolas" w:hAnsi="Consolas" w:cs="Consolas"/>
+                <w:color w:val="585260"/>
+                <w:shd w:val="clear" w:color="auto" w:fill="EFECF4"/>
+              </w:rPr>
+              <w:t>: Binary("... Binary data value ...", 0)</w:t>
             </w:r>
           </w:p>
           <w:p>
@@ -6964,7 +7100,25 @@
                 <w:color w:val="585260"/>
                 <w:shd w:val="clear" w:color="auto" w:fill="EFECF4"/>
               </w:rPr>
-              <w:t xml:space="preserve">  binaryField: {</w:t>
+              <w:t xml:space="preserve">  </w:t>
+            </w:r>
+            <w:proofErr w:type="spellStart"/>
+            <w:r>
+              <w:rPr>
+                <w:rFonts w:ascii="Consolas" w:eastAsia="Consolas" w:hAnsi="Consolas" w:cs="Consolas"/>
+                <w:color w:val="585260"/>
+                <w:shd w:val="clear" w:color="auto" w:fill="EFECF4"/>
+              </w:rPr>
+              <w:t>binaryField</w:t>
+            </w:r>
+            <w:proofErr w:type="spellEnd"/>
+            <w:r>
+              <w:rPr>
+                <w:rFonts w:ascii="Consolas" w:eastAsia="Consolas" w:hAnsi="Consolas" w:cs="Consolas"/>
+                <w:color w:val="585260"/>
+                <w:shd w:val="clear" w:color="auto" w:fill="EFECF4"/>
+              </w:rPr>
+              <w:t>: {</w:t>
             </w:r>
           </w:p>
           <w:p>
@@ -7086,51 +7240,101 @@
           <w:color w:val="585260"/>
           <w:shd w:val="clear" w:color="auto" w:fill="EFECF4"/>
         </w:rPr>
-        <w:t>{urn:com:appian:types:MongoDB}Binary</w:t>
-      </w:r>
-      <w:r>
-        <w:t xml:space="preserve"> that can be used to represent these values in a consistent manner. MongoDB Document properties in Dictionaries can be cast directly to this CDT.</w:t>
-      </w:r>
-    </w:p>
-    <w:p>
-      <w:r>
-        <w:t xml:space="preserve">It is highly recommended that you use this CDT when creating your own CDTs that represent the MongoDB Documents used in your application. Using it also helps convert Appian Dictionaries representing MongoDB Documents to Mongo-friendly JSON using the </w:t>
-      </w:r>
+        <w:t>{</w:t>
+      </w:r>
+      <w:proofErr w:type="spellStart"/>
       <w:r>
         <w:rPr>
           <w:rFonts w:ascii="Consolas" w:eastAsia="Consolas" w:hAnsi="Consolas" w:cs="Consolas"/>
           <w:color w:val="585260"/>
           <w:shd w:val="clear" w:color="auto" w:fill="EFECF4"/>
         </w:rPr>
-        <w:t>mdb_tojson</w:t>
-      </w:r>
-      <w:r>
-        <w:t xml:space="preserve"> function, and the </w:t>
-      </w:r>
+        <w:t>urn:com:appian:types:MongoDB</w:t>
+      </w:r>
+      <w:proofErr w:type="spellEnd"/>
       <w:r>
         <w:rPr>
           <w:rFonts w:ascii="Consolas" w:eastAsia="Consolas" w:hAnsi="Consolas" w:cs="Consolas"/>
           <w:color w:val="585260"/>
           <w:shd w:val="clear" w:color="auto" w:fill="EFECF4"/>
         </w:rPr>
-        <w:t>mdb_tojson</w:t>
-      </w:r>
-      <w:r>
-        <w:t xml:space="preserve"> function will return this value as well.</w:t>
-      </w:r>
-    </w:p>
-    <w:p>
-      <w:r>
-        <w:t xml:space="preserve">See the </w:t>
-      </w:r>
+        <w:t>}Binary</w:t>
+      </w:r>
+      <w:r>
+        <w:t xml:space="preserve"> that can be used to represent these values in a consistent manner. MongoDB Document properties in Dictionaries can be cast directly to this CDT.</w:t>
+      </w:r>
+    </w:p>
+    <w:p>
+      <w:r>
+        <w:t xml:space="preserve">It is highly recommended that you use this CDT when creating your own CDTs that represent the MongoDB Documents used in your application. Using it also helps convert Appian Dictionaries representing MongoDB Documents to Mongo-friendly JSON using the </w:t>
+      </w:r>
+      <w:proofErr w:type="spellStart"/>
       <w:r>
         <w:rPr>
           <w:rFonts w:ascii="Consolas" w:eastAsia="Consolas" w:hAnsi="Consolas" w:cs="Consolas"/>
           <w:color w:val="585260"/>
           <w:shd w:val="clear" w:color="auto" w:fill="EFECF4"/>
         </w:rPr>
-        <w:t>{urn:com:appian:types:MCSD}MCSD_Customer</w:t>
-      </w:r>
+        <w:t>mdb_tojson</w:t>
+      </w:r>
+      <w:proofErr w:type="spellEnd"/>
+      <w:r>
+        <w:t xml:space="preserve"> function, and the </w:t>
+      </w:r>
+      <w:proofErr w:type="spellStart"/>
+      <w:r>
+        <w:rPr>
+          <w:rFonts w:ascii="Consolas" w:eastAsia="Consolas" w:hAnsi="Consolas" w:cs="Consolas"/>
+          <w:color w:val="585260"/>
+          <w:shd w:val="clear" w:color="auto" w:fill="EFECF4"/>
+        </w:rPr>
+        <w:t>mdb_tojson</w:t>
+      </w:r>
+      <w:proofErr w:type="spellEnd"/>
+      <w:r>
+        <w:t xml:space="preserve"> function will return this value as well.</w:t>
+      </w:r>
+    </w:p>
+    <w:p>
+      <w:r>
+        <w:t xml:space="preserve">See the </w:t>
+      </w:r>
+      <w:r>
+        <w:rPr>
+          <w:rFonts w:ascii="Consolas" w:eastAsia="Consolas" w:hAnsi="Consolas" w:cs="Consolas"/>
+          <w:color w:val="585260"/>
+          <w:shd w:val="clear" w:color="auto" w:fill="EFECF4"/>
+        </w:rPr>
+        <w:t>{</w:t>
+      </w:r>
+      <w:proofErr w:type="spellStart"/>
+      <w:r>
+        <w:rPr>
+          <w:rFonts w:ascii="Consolas" w:eastAsia="Consolas" w:hAnsi="Consolas" w:cs="Consolas"/>
+          <w:color w:val="585260"/>
+          <w:shd w:val="clear" w:color="auto" w:fill="EFECF4"/>
+        </w:rPr>
+        <w:t>urn:com:appian:types:MCSD</w:t>
+      </w:r>
+      <w:proofErr w:type="spellEnd"/>
+      <w:r>
+        <w:rPr>
+          <w:rFonts w:ascii="Consolas" w:eastAsia="Consolas" w:hAnsi="Consolas" w:cs="Consolas"/>
+          <w:color w:val="585260"/>
+          <w:shd w:val="clear" w:color="auto" w:fill="EFECF4"/>
+        </w:rPr>
+        <w:t>}</w:t>
+      </w:r>
+      <w:proofErr w:type="spellStart"/>
+      <w:r>
+        <w:rPr>
+          <w:rFonts w:ascii="Consolas" w:eastAsia="Consolas" w:hAnsi="Consolas" w:cs="Consolas"/>
+          <w:color w:val="585260"/>
+          <w:shd w:val="clear" w:color="auto" w:fill="EFECF4"/>
+        </w:rPr>
+        <w:t>MCSD_Customer</w:t>
+      </w:r>
+      <w:proofErr w:type="spellEnd"/>
       <w:r>
         <w:t xml:space="preserve"> CDT in the demo application for example.</w:t>
       </w:r>
@@ -7665,7 +7869,15 @@
               <w:t xml:space="preserve">Note: </w:t>
             </w:r>
             <w:r>
-              <w:t>Unless noted otherwise, all parameters in all Integration Operations are expressionable, meaning that they can be mapped to rule inputs or otherwise derived at runtime.</w:t>
+              <w:t xml:space="preserve">Unless noted otherwise, all parameters in all Integration Operations are </w:t>
+            </w:r>
+            <w:proofErr w:type="spellStart"/>
+            <w:r>
+              <w:t>expressionable</w:t>
+            </w:r>
+            <w:proofErr w:type="spellEnd"/>
+            <w:r>
+              <w:t>, meaning that they can be mapped to rule inputs or otherwise derived at runtime.</w:t>
             </w:r>
           </w:p>
         </w:tc>
@@ -8822,13 +9034,23 @@
       <w:r>
         <w:t xml:space="preserve">A JSON string representing the sort order for a </w:t>
       </w:r>
+      <w:proofErr w:type="spellStart"/>
       <w:r>
         <w:rPr>
           <w:rFonts w:ascii="Consolas" w:eastAsia="Consolas" w:hAnsi="Consolas" w:cs="Consolas"/>
           <w:color w:val="585260"/>
           <w:shd w:val="clear" w:color="auto" w:fill="EFECF4"/>
         </w:rPr>
-        <w:t>Collection.Find()</w:t>
+        <w:t>Collection.Find</w:t>
+      </w:r>
+      <w:proofErr w:type="spellEnd"/>
+      <w:r>
+        <w:rPr>
+          <w:rFonts w:ascii="Consolas" w:eastAsia="Consolas" w:hAnsi="Consolas" w:cs="Consolas"/>
+          <w:color w:val="585260"/>
+          <w:shd w:val="clear" w:color="auto" w:fill="EFECF4"/>
+        </w:rPr>
+        <w:t>()</w:t>
       </w:r>
       <w:r>
         <w:t xml:space="preserve"> query. Sort specifies the order in which the query returns matching documents. Example, sorting by last name ascendingly, then first name ascendingly:</w:t>
@@ -8868,7 +9090,35 @@
               <w:rPr>
                 <w:rFonts w:ascii="Consolas" w:eastAsia="Consolas" w:hAnsi="Consolas" w:cs="Consolas"/>
               </w:rPr>
-              <w:t>{ "lastName": 1, "firstName": 1 }</w:t>
+              <w:t>{ "</w:t>
+            </w:r>
+            <w:proofErr w:type="spellStart"/>
+            <w:r>
+              <w:rPr>
+                <w:rFonts w:ascii="Consolas" w:eastAsia="Consolas" w:hAnsi="Consolas" w:cs="Consolas"/>
+              </w:rPr>
+              <w:t>lastName</w:t>
+            </w:r>
+            <w:proofErr w:type="spellEnd"/>
+            <w:r>
+              <w:rPr>
+                <w:rFonts w:ascii="Consolas" w:eastAsia="Consolas" w:hAnsi="Consolas" w:cs="Consolas"/>
+              </w:rPr>
+              <w:t>": 1, "</w:t>
+            </w:r>
+            <w:proofErr w:type="spellStart"/>
+            <w:r>
+              <w:rPr>
+                <w:rFonts w:ascii="Consolas" w:eastAsia="Consolas" w:hAnsi="Consolas" w:cs="Consolas"/>
+              </w:rPr>
+              <w:t>firstName</w:t>
+            </w:r>
+            <w:proofErr w:type="spellEnd"/>
+            <w:r>
+              <w:rPr>
+                <w:rFonts w:ascii="Consolas" w:eastAsia="Consolas" w:hAnsi="Consolas" w:cs="Consolas"/>
+              </w:rPr>
+              <w:t>": 1 }</w:t>
             </w:r>
           </w:p>
         </w:tc>
@@ -8897,13 +9147,23 @@
       <w:r>
         <w:t xml:space="preserve"> for a </w:t>
       </w:r>
+      <w:proofErr w:type="spellStart"/>
       <w:r>
         <w:rPr>
           <w:rFonts w:ascii="Consolas" w:eastAsia="Consolas" w:hAnsi="Consolas" w:cs="Consolas"/>
           <w:color w:val="585260"/>
           <w:shd w:val="clear" w:color="auto" w:fill="EFECF4"/>
         </w:rPr>
-        <w:t>Collection.Find()</w:t>
+        <w:t>Collection.Find</w:t>
+      </w:r>
+      <w:proofErr w:type="spellEnd"/>
+      <w:r>
+        <w:rPr>
+          <w:rFonts w:ascii="Consolas" w:eastAsia="Consolas" w:hAnsi="Consolas" w:cs="Consolas"/>
+          <w:color w:val="585260"/>
+          <w:shd w:val="clear" w:color="auto" w:fill="EFECF4"/>
+        </w:rPr>
+        <w:t>()</w:t>
       </w:r>
       <w:r>
         <w:t xml:space="preserve"> query. Projections limit the amount of data that MongoDB returns.</w:t>
@@ -8959,7 +9219,49 @@
               <w:rPr>
                 <w:rFonts w:ascii="Consolas" w:eastAsia="Consolas" w:hAnsi="Consolas" w:cs="Consolas"/>
               </w:rPr>
-              <w:t>{ "firstName": 1, "lastName": 1, "address.postalCode": 1, _id: 0 }</w:t>
+              <w:t>{ "</w:t>
+            </w:r>
+            <w:proofErr w:type="spellStart"/>
+            <w:r>
+              <w:rPr>
+                <w:rFonts w:ascii="Consolas" w:eastAsia="Consolas" w:hAnsi="Consolas" w:cs="Consolas"/>
+              </w:rPr>
+              <w:t>firstName</w:t>
+            </w:r>
+            <w:proofErr w:type="spellEnd"/>
+            <w:r>
+              <w:rPr>
+                <w:rFonts w:ascii="Consolas" w:eastAsia="Consolas" w:hAnsi="Consolas" w:cs="Consolas"/>
+              </w:rPr>
+              <w:t>": 1, "</w:t>
+            </w:r>
+            <w:proofErr w:type="spellStart"/>
+            <w:r>
+              <w:rPr>
+                <w:rFonts w:ascii="Consolas" w:eastAsia="Consolas" w:hAnsi="Consolas" w:cs="Consolas"/>
+              </w:rPr>
+              <w:t>lastName</w:t>
+            </w:r>
+            <w:proofErr w:type="spellEnd"/>
+            <w:r>
+              <w:rPr>
+                <w:rFonts w:ascii="Consolas" w:eastAsia="Consolas" w:hAnsi="Consolas" w:cs="Consolas"/>
+              </w:rPr>
+              <w:t>": 1, "</w:t>
+            </w:r>
+            <w:proofErr w:type="spellStart"/>
+            <w:r>
+              <w:rPr>
+                <w:rFonts w:ascii="Consolas" w:eastAsia="Consolas" w:hAnsi="Consolas" w:cs="Consolas"/>
+              </w:rPr>
+              <w:t>address.postalCode</w:t>
+            </w:r>
+            <w:proofErr w:type="spellEnd"/>
+            <w:r>
+              <w:rPr>
+                <w:rFonts w:ascii="Consolas" w:eastAsia="Consolas" w:hAnsi="Consolas" w:cs="Consolas"/>
+              </w:rPr>
+              <w:t>": 1, _id: 0 }</w:t>
             </w:r>
           </w:p>
         </w:tc>
@@ -8979,6 +9281,7 @@
       <w:r>
         <w:t xml:space="preserve">Sets the number of MongoDB Document results to return. Useful for mapping </w:t>
       </w:r>
+      <w:proofErr w:type="spellStart"/>
       <w:r>
         <w:rPr>
           <w:rFonts w:ascii="Consolas" w:eastAsia="Consolas" w:hAnsi="Consolas" w:cs="Consolas"/>
@@ -8987,6 +9290,7 @@
         </w:rPr>
         <w:t>a!pagingInfo.batchSize</w:t>
       </w:r>
+      <w:proofErr w:type="spellEnd"/>
       <w:r>
         <w:t xml:space="preserve"> to use paging in your queries.</w:t>
       </w:r>
@@ -9005,6 +9309,7 @@
       <w:r>
         <w:t xml:space="preserve">Sets the number of MongoDB Document results to skip before returning. Useful for mapping </w:t>
       </w:r>
+      <w:proofErr w:type="spellStart"/>
       <w:r>
         <w:rPr>
           <w:rFonts w:ascii="Consolas" w:eastAsia="Consolas" w:hAnsi="Consolas" w:cs="Consolas"/>
@@ -9013,6 +9318,7 @@
         </w:rPr>
         <w:t>a!pagingInfo.startIndex</w:t>
       </w:r>
+      <w:proofErr w:type="spellEnd"/>
       <w:r>
         <w:t xml:space="preserve"> to use paging in your queries.</w:t>
       </w:r>
@@ -9135,6 +9441,7 @@
       <w:r>
         <w:t xml:space="preserve">Modifies the output of a query by adding a field </w:t>
       </w:r>
+      <w:proofErr w:type="spellStart"/>
       <w:r>
         <w:rPr>
           <w:rFonts w:ascii="Consolas" w:eastAsia="Consolas" w:hAnsi="Consolas" w:cs="Consolas"/>
@@ -9143,6 +9450,7 @@
         </w:rPr>
         <w:t>recordId</w:t>
       </w:r>
+      <w:proofErr w:type="spellEnd"/>
       <w:r>
         <w:t xml:space="preserve"> to matching MongoDB Documents. Record Id is the internal key which uniquely identifies a MongoDB Document in a Collection. Note, this is different from a MongoDB Document's Object Id.</w:t>
       </w:r>
@@ -9635,13 +9943,23 @@
       <w:r>
         <w:t xml:space="preserve"> and </w:t>
       </w:r>
+      <w:proofErr w:type="spellStart"/>
       <w:r>
         <w:rPr>
           <w:rFonts w:ascii="Consolas" w:eastAsia="Consolas" w:hAnsi="Consolas" w:cs="Consolas"/>
           <w:color w:val="585260"/>
           <w:shd w:val="clear" w:color="auto" w:fill="EFECF4"/>
         </w:rPr>
-        <w:t>a!pagingInfo()</w:t>
+        <w:t>a!pagingInfo</w:t>
+      </w:r>
+      <w:proofErr w:type="spellEnd"/>
+      <w:r>
+        <w:rPr>
+          <w:rFonts w:ascii="Consolas" w:eastAsia="Consolas" w:hAnsi="Consolas" w:cs="Consolas"/>
+          <w:color w:val="585260"/>
+          <w:shd w:val="clear" w:color="auto" w:fill="EFECF4"/>
+        </w:rPr>
+        <w:t>()</w:t>
       </w:r>
       <w:r>
         <w:t xml:space="preserve"> allows for complete paging of your queries.</w:t>
@@ -10518,7 +10836,21 @@
               <w:rPr>
                 <w:rFonts w:ascii="Consolas" w:eastAsia="Consolas" w:hAnsi="Consolas" w:cs="Consolas"/>
               </w:rPr>
-              <w:t xml:space="preserve">      "_id": "$lastName",</w:t>
+              <w:t xml:space="preserve">      "_id": "$</w:t>
+            </w:r>
+            <w:proofErr w:type="spellStart"/>
+            <w:r>
+              <w:rPr>
+                <w:rFonts w:ascii="Consolas" w:eastAsia="Consolas" w:hAnsi="Consolas" w:cs="Consolas"/>
+              </w:rPr>
+              <w:t>lastName</w:t>
+            </w:r>
+            <w:proofErr w:type="spellEnd"/>
+            <w:r>
+              <w:rPr>
+                <w:rFonts w:ascii="Consolas" w:eastAsia="Consolas" w:hAnsi="Consolas" w:cs="Consolas"/>
+              </w:rPr>
+              <w:t>",</w:t>
             </w:r>
           </w:p>
           <w:p>
@@ -11946,6 +12278,7 @@
               <w:widowControl w:val="0"/>
               <w:spacing w:after="0" w:line="240" w:lineRule="auto"/>
             </w:pPr>
+            <w:proofErr w:type="spellStart"/>
             <w:r>
               <w:rPr>
                 <w:rFonts w:ascii="Consolas" w:eastAsia="Consolas" w:hAnsi="Consolas" w:cs="Consolas"/>
@@ -11954,6 +12287,7 @@
               </w:rPr>
               <w:t>jsonDocument</w:t>
             </w:r>
+            <w:proofErr w:type="spellEnd"/>
           </w:p>
         </w:tc>
         <w:tc>
@@ -12611,6 +12945,7 @@
               <w:widowControl w:val="0"/>
               <w:spacing w:after="0" w:line="240" w:lineRule="auto"/>
             </w:pPr>
+            <w:proofErr w:type="spellStart"/>
             <w:r>
               <w:rPr>
                 <w:rFonts w:ascii="Consolas" w:eastAsia="Consolas" w:hAnsi="Consolas" w:cs="Consolas"/>
@@ -12619,6 +12954,7 @@
               </w:rPr>
               <w:t>jsonDocument</w:t>
             </w:r>
+            <w:proofErr w:type="spellEnd"/>
           </w:p>
         </w:tc>
         <w:tc>
@@ -12707,19 +13043,7 @@
           <w:rPr>
             <w:color w:val="1155CC"/>
           </w:rPr>
-          <w:t xml:space="preserve">Create </w:t>
-        </w:r>
-        <w:r>
-          <w:rPr>
-            <w:color w:val="1155CC"/>
-          </w:rPr>
-          <w:t>C</w:t>
-        </w:r>
-        <w:r>
-          <w:rPr>
-            <w:color w:val="1155CC"/>
-          </w:rPr>
-          <w:t>ollection</w:t>
+          <w:t>Create Collection</w:t>
         </w:r>
       </w:hyperlink>
       <w:r>
@@ -13277,6 +13601,7 @@
                 <w:lang w:val="en-US"/>
               </w:rPr>
             </w:pPr>
+            <w:proofErr w:type="spellStart"/>
             <w:r>
               <w:rPr>
                 <w:rFonts w:ascii="Consolas" w:eastAsia="Consolas" w:hAnsi="Consolas" w:cs="Consolas"/>
@@ -13286,6 +13611,7 @@
               </w:rPr>
               <w:t>collectionCreated</w:t>
             </w:r>
+            <w:proofErr w:type="spellEnd"/>
           </w:p>
         </w:tc>
         <w:tc>
@@ -13381,19 +13707,7 @@
           <w:rPr>
             <w:rStyle w:val="FollowedHyperlink"/>
           </w:rPr>
-          <w:t>I</w:t>
-        </w:r>
-        <w:r>
-          <w:rPr>
-            <w:rStyle w:val="FollowedHyperlink"/>
-          </w:rPr>
-          <w:t>n</w:t>
-        </w:r>
-        <w:r>
-          <w:rPr>
-            <w:rStyle w:val="FollowedHyperlink"/>
-          </w:rPr>
-          <w:t>dex</w:t>
+          <w:t>Index</w:t>
         </w:r>
       </w:hyperlink>
       <w:r>
@@ -13416,13 +13730,7 @@
           <w:rPr>
             <w:rStyle w:val="Hyperlink"/>
           </w:rPr>
-          <w:t>x</w:t>
-        </w:r>
-        <w:r>
-          <w:rPr>
-            <w:rStyle w:val="Hyperlink"/>
-          </w:rPr>
-          <w:t>es</w:t>
+          <w:t>xes</w:t>
         </w:r>
       </w:hyperlink>
       <w:r>
@@ -13912,6 +14220,7 @@
                 <w:lang w:val="en-US"/>
               </w:rPr>
             </w:pPr>
+            <w:proofErr w:type="spellStart"/>
             <w:r>
               <w:rPr>
                 <w:rFonts w:ascii="Consolas" w:eastAsia="Consolas" w:hAnsi="Consolas" w:cs="Consolas"/>
@@ -13921,6 +14230,7 @@
               </w:rPr>
               <w:t>indexName</w:t>
             </w:r>
+            <w:proofErr w:type="spellEnd"/>
           </w:p>
         </w:tc>
         <w:tc>
@@ -14810,6 +15120,7 @@
               <w:widowControl w:val="0"/>
               <w:spacing w:after="0" w:line="240" w:lineRule="auto"/>
             </w:pPr>
+            <w:proofErr w:type="spellStart"/>
             <w:r>
               <w:rPr>
                 <w:rFonts w:ascii="Consolas" w:eastAsia="Consolas" w:hAnsi="Consolas" w:cs="Consolas"/>
@@ -14818,6 +15129,7 @@
               </w:rPr>
               <w:t>documentCount</w:t>
             </w:r>
+            <w:proofErr w:type="spellEnd"/>
           </w:p>
         </w:tc>
         <w:tc>
@@ -16046,6 +16358,7 @@
                 <w:lang w:val="en-US"/>
               </w:rPr>
             </w:pPr>
+            <w:proofErr w:type="spellStart"/>
             <w:r>
               <w:rPr>
                 <w:rFonts w:ascii="Consolas" w:eastAsia="Consolas" w:hAnsi="Consolas" w:cs="Consolas"/>
@@ -16055,6 +16368,7 @@
               </w:rPr>
               <w:t>updateResult</w:t>
             </w:r>
+            <w:proofErr w:type="spellEnd"/>
           </w:p>
           <w:p>
             <w:pPr>
@@ -16396,7 +16710,15 @@
               <w:t xml:space="preserve"> MongoDB</w:t>
             </w:r>
             <w:r>
-              <w:t xml:space="preserve"> Document’s ID (ObjectID).</w:t>
+              <w:t xml:space="preserve"> Document’s ID (</w:t>
+            </w:r>
+            <w:proofErr w:type="spellStart"/>
+            <w:r>
+              <w:t>ObjectID</w:t>
+            </w:r>
+            <w:proofErr w:type="spellEnd"/>
+            <w:r>
+              <w:t>).</w:t>
             </w:r>
           </w:p>
         </w:tc>
@@ -16777,6 +17099,7 @@
                 <w:lang w:val="en-US"/>
               </w:rPr>
             </w:pPr>
+            <w:proofErr w:type="spellStart"/>
             <w:r>
               <w:rPr>
                 <w:rFonts w:ascii="Consolas" w:eastAsia="Consolas" w:hAnsi="Consolas" w:cs="Consolas"/>
@@ -16786,6 +17109,7 @@
               </w:rPr>
               <w:t>updateResult</w:t>
             </w:r>
+            <w:proofErr w:type="spellEnd"/>
           </w:p>
           <w:p>
             <w:pPr>
@@ -16885,19 +17209,7 @@
           <w:rPr>
             <w:color w:val="1155CC"/>
           </w:rPr>
-          <w:t>Replace O</w:t>
-        </w:r>
-        <w:r>
-          <w:rPr>
-            <w:color w:val="1155CC"/>
-          </w:rPr>
-          <w:t>n</w:t>
-        </w:r>
-        <w:r>
-          <w:rPr>
-            <w:color w:val="1155CC"/>
-          </w:rPr>
-          <w:t>e</w:t>
+          <w:t>Replace One</w:t>
         </w:r>
       </w:hyperlink>
       <w:r>
@@ -17135,7 +17447,15 @@
               <w:t xml:space="preserve">MongoDB </w:t>
             </w:r>
             <w:r>
-              <w:t>Document’s ID (ObjectID).</w:t>
+              <w:t>Document’s ID (</w:t>
+            </w:r>
+            <w:proofErr w:type="spellStart"/>
+            <w:r>
+              <w:t>ObjectID</w:t>
+            </w:r>
+            <w:proofErr w:type="spellEnd"/>
+            <w:r>
+              <w:t>).</w:t>
             </w:r>
           </w:p>
         </w:tc>
@@ -17513,6 +17833,7 @@
                 <w:lang w:val="en-US"/>
               </w:rPr>
             </w:pPr>
+            <w:proofErr w:type="spellStart"/>
             <w:r>
               <w:rPr>
                 <w:rFonts w:ascii="Consolas" w:eastAsia="Consolas" w:hAnsi="Consolas" w:cs="Consolas"/>
@@ -17522,6 +17843,7 @@
               </w:rPr>
               <w:t>updateResult</w:t>
             </w:r>
+            <w:proofErr w:type="spellEnd"/>
           </w:p>
           <w:p>
             <w:pPr>
@@ -17629,6 +17951,9 @@
         <w:spacing w:after="0" w:line="240" w:lineRule="auto"/>
       </w:pPr>
       <w:r>
+        <w:rPr>
+          <w:noProof/>
+        </w:rPr>
         <w:drawing>
           <wp:inline distT="0" distB="0" distL="0" distR="0" wp14:anchorId="124ADFCA" wp14:editId="6D14D3AD">
             <wp:extent cx="5943600" cy="3257550"/>
@@ -18176,6 +18501,7 @@
               <w:widowControl w:val="0"/>
               <w:spacing w:after="0" w:line="240" w:lineRule="auto"/>
             </w:pPr>
+            <w:proofErr w:type="spellStart"/>
             <w:r>
               <w:rPr>
                 <w:rFonts w:ascii="Consolas" w:eastAsia="Consolas" w:hAnsi="Consolas" w:cs="Consolas"/>
@@ -18185,6 +18511,7 @@
               </w:rPr>
               <w:t>deleteResult</w:t>
             </w:r>
+            <w:proofErr w:type="spellEnd"/>
           </w:p>
         </w:tc>
         <w:tc>
@@ -18382,8 +18709,19 @@
                 <w:shd w:val="clear" w:color="auto" w:fill="EFECF4"/>
                 <w:lang w:val="en-US"/>
               </w:rPr>
-              <w:t>.deletedCount</w:t>
-            </w:r>
+              <w:t>.</w:t>
+            </w:r>
+            <w:proofErr w:type="spellStart"/>
+            <w:r>
+              <w:rPr>
+                <w:rFonts w:ascii="Consolas" w:eastAsia="Consolas" w:hAnsi="Consolas" w:cs="Consolas"/>
+                <w:color w:val="585260"/>
+                <w:shd w:val="clear" w:color="auto" w:fill="EFECF4"/>
+                <w:lang w:val="en-US"/>
+              </w:rPr>
+              <w:t>deletedCount</w:t>
+            </w:r>
+            <w:proofErr w:type="spellEnd"/>
           </w:p>
         </w:tc>
         <w:tc>
@@ -18467,19 +18805,7 @@
           <w:rPr>
             <w:color w:val="1155CC"/>
           </w:rPr>
-          <w:t>Delet</w:t>
-        </w:r>
-        <w:r>
-          <w:rPr>
-            <w:color w:val="1155CC"/>
-          </w:rPr>
-          <w:t>e</w:t>
-        </w:r>
-        <w:r>
-          <w:rPr>
-            <w:color w:val="1155CC"/>
-          </w:rPr>
-          <w:t xml:space="preserve"> One</w:t>
+          <w:t>Delete One</w:t>
         </w:r>
       </w:hyperlink>
       <w:r>
@@ -19060,6 +19386,7 @@
               <w:widowControl w:val="0"/>
               <w:spacing w:after="0" w:line="240" w:lineRule="auto"/>
             </w:pPr>
+            <w:proofErr w:type="spellStart"/>
             <w:r>
               <w:rPr>
                 <w:rFonts w:ascii="Consolas" w:eastAsia="Consolas" w:hAnsi="Consolas" w:cs="Consolas"/>
@@ -19069,6 +19396,7 @@
               </w:rPr>
               <w:t>deleteResult</w:t>
             </w:r>
+            <w:proofErr w:type="spellEnd"/>
           </w:p>
         </w:tc>
         <w:tc>
@@ -19266,8 +19594,19 @@
                 <w:shd w:val="clear" w:color="auto" w:fill="EFECF4"/>
                 <w:lang w:val="en-US"/>
               </w:rPr>
-              <w:t>.deletedCount</w:t>
-            </w:r>
+              <w:t>.</w:t>
+            </w:r>
+            <w:proofErr w:type="spellStart"/>
+            <w:r>
+              <w:rPr>
+                <w:rFonts w:ascii="Consolas" w:eastAsia="Consolas" w:hAnsi="Consolas" w:cs="Consolas"/>
+                <w:color w:val="585260"/>
+                <w:shd w:val="clear" w:color="auto" w:fill="EFECF4"/>
+                <w:lang w:val="en-US"/>
+              </w:rPr>
+              <w:t>deletedCount</w:t>
+            </w:r>
+            <w:proofErr w:type="spellEnd"/>
           </w:p>
         </w:tc>
         <w:tc>
@@ -19870,6 +20209,7 @@
                 <w:lang w:val="en-US"/>
               </w:rPr>
             </w:pPr>
+            <w:proofErr w:type="spellStart"/>
             <w:r>
               <w:rPr>
                 <w:rFonts w:ascii="Consolas" w:eastAsia="Consolas" w:hAnsi="Consolas" w:cs="Consolas"/>
@@ -19879,6 +20219,7 @@
               </w:rPr>
               <w:t>collectionDropped</w:t>
             </w:r>
+            <w:proofErr w:type="spellEnd"/>
           </w:p>
         </w:tc>
         <w:tc>
@@ -19978,7 +20319,15 @@
         </w:r>
       </w:hyperlink>
       <w:r>
-        <w:t xml:space="preserve"> for how ObjectIds are transformed when being output as Dictionaries.</w:t>
+        <w:t xml:space="preserve"> for how </w:t>
+      </w:r>
+      <w:proofErr w:type="spellStart"/>
+      <w:r>
+        <w:t>ObjectIds</w:t>
+      </w:r>
+      <w:proofErr w:type="spellEnd"/>
+      <w:r>
+        <w:t xml:space="preserve"> are transformed when being output as Dictionaries.</w:t>
       </w:r>
     </w:p>
     <w:p>
@@ -21489,18 +21838,40 @@
                 <w:rFonts w:ascii="Consolas" w:eastAsia="Consolas" w:hAnsi="Consolas" w:cs="Consolas"/>
               </w:rPr>
             </w:pPr>
-            <w:r>
-              <w:rPr>
-                <w:rFonts w:ascii="Consolas" w:eastAsia="Consolas" w:hAnsi="Consolas" w:cs="Consolas"/>
-              </w:rPr>
-              <w:t>M_query(</w:t>
+            <w:proofErr w:type="spellStart"/>
+            <w:r>
+              <w:rPr>
+                <w:rFonts w:ascii="Consolas" w:eastAsia="Consolas" w:hAnsi="Consolas" w:cs="Consolas"/>
+              </w:rPr>
+              <w:t>M_query</w:t>
+            </w:r>
+            <w:proofErr w:type="spellEnd"/>
+            <w:r>
+              <w:rPr>
+                <w:rFonts w:ascii="Consolas" w:eastAsia="Consolas" w:hAnsi="Consolas" w:cs="Consolas"/>
+              </w:rPr>
+              <w:t>(</w:t>
             </w:r>
             <w:r>
               <w:rPr>
                 <w:rFonts w:ascii="Consolas" w:eastAsia="Consolas" w:hAnsi="Consolas" w:cs="Consolas"/>
               </w:rPr>
               <w:br/>
-              <w:t xml:space="preserve">  M_field(</w:t>
+              <w:t xml:space="preserve">  </w:t>
+            </w:r>
+            <w:proofErr w:type="spellStart"/>
+            <w:r>
+              <w:rPr>
+                <w:rFonts w:ascii="Consolas" w:eastAsia="Consolas" w:hAnsi="Consolas" w:cs="Consolas"/>
+              </w:rPr>
+              <w:t>M_field</w:t>
+            </w:r>
+            <w:proofErr w:type="spellEnd"/>
+            <w:r>
+              <w:rPr>
+                <w:rFonts w:ascii="Consolas" w:eastAsia="Consolas" w:hAnsi="Consolas" w:cs="Consolas"/>
+              </w:rPr>
+              <w:t>(</w:t>
             </w:r>
           </w:p>
           <w:p>
@@ -21515,7 +21886,21 @@
               <w:rPr>
                 <w:rFonts w:ascii="Consolas" w:eastAsia="Consolas" w:hAnsi="Consolas" w:cs="Consolas"/>
               </w:rPr>
-              <w:t xml:space="preserve">    "createdOn",</w:t>
+              <w:t xml:space="preserve">    "</w:t>
+            </w:r>
+            <w:proofErr w:type="spellStart"/>
+            <w:r>
+              <w:rPr>
+                <w:rFonts w:ascii="Consolas" w:eastAsia="Consolas" w:hAnsi="Consolas" w:cs="Consolas"/>
+              </w:rPr>
+              <w:t>createdOn</w:t>
+            </w:r>
+            <w:proofErr w:type="spellEnd"/>
+            <w:r>
+              <w:rPr>
+                <w:rFonts w:ascii="Consolas" w:eastAsia="Consolas" w:hAnsi="Consolas" w:cs="Consolas"/>
+              </w:rPr>
+              <w:t>",</w:t>
             </w:r>
           </w:p>
           <w:p>
@@ -21530,7 +21915,21 @@
               <w:rPr>
                 <w:rFonts w:ascii="Consolas" w:eastAsia="Consolas" w:hAnsi="Consolas" w:cs="Consolas"/>
               </w:rPr>
-              <w:t xml:space="preserve">    M_eq(now())</w:t>
+              <w:t xml:space="preserve">    </w:t>
+            </w:r>
+            <w:proofErr w:type="spellStart"/>
+            <w:r>
+              <w:rPr>
+                <w:rFonts w:ascii="Consolas" w:eastAsia="Consolas" w:hAnsi="Consolas" w:cs="Consolas"/>
+              </w:rPr>
+              <w:t>M_eq</w:t>
+            </w:r>
+            <w:proofErr w:type="spellEnd"/>
+            <w:r>
+              <w:rPr>
+                <w:rFonts w:ascii="Consolas" w:eastAsia="Consolas" w:hAnsi="Consolas" w:cs="Consolas"/>
+              </w:rPr>
+              <w:t>(now())</w:t>
             </w:r>
           </w:p>
           <w:p>
@@ -21599,7 +21998,35 @@
               <w:rPr>
                 <w:rFonts w:ascii="Consolas" w:eastAsia="Consolas" w:hAnsi="Consolas" w:cs="Consolas"/>
               </w:rPr>
-              <w:t>{ "createdOn": { "$eq": ISODate("2020-07-01T20:32:20.900Z") } }</w:t>
+              <w:t>{ "</w:t>
+            </w:r>
+            <w:proofErr w:type="spellStart"/>
+            <w:r>
+              <w:rPr>
+                <w:rFonts w:ascii="Consolas" w:eastAsia="Consolas" w:hAnsi="Consolas" w:cs="Consolas"/>
+              </w:rPr>
+              <w:t>createdOn</w:t>
+            </w:r>
+            <w:proofErr w:type="spellEnd"/>
+            <w:r>
+              <w:rPr>
+                <w:rFonts w:ascii="Consolas" w:eastAsia="Consolas" w:hAnsi="Consolas" w:cs="Consolas"/>
+              </w:rPr>
+              <w:t xml:space="preserve">": { "$eq": </w:t>
+            </w:r>
+            <w:proofErr w:type="spellStart"/>
+            <w:r>
+              <w:rPr>
+                <w:rFonts w:ascii="Consolas" w:eastAsia="Consolas" w:hAnsi="Consolas" w:cs="Consolas"/>
+              </w:rPr>
+              <w:t>ISODate</w:t>
+            </w:r>
+            <w:proofErr w:type="spellEnd"/>
+            <w:r>
+              <w:rPr>
+                <w:rFonts w:ascii="Consolas" w:eastAsia="Consolas" w:hAnsi="Consolas" w:cs="Consolas"/>
+              </w:rPr>
+              <w:t>("2020-07-01T20:32:20.900Z") } }</w:t>
             </w:r>
           </w:p>
         </w:tc>
@@ -21610,39 +22037,26 @@
         <w:br/>
         <w:t xml:space="preserve">Note the MongoDB-specific JSON </w:t>
       </w:r>
+      <w:proofErr w:type="spellStart"/>
       <w:r>
         <w:rPr>
           <w:rFonts w:ascii="Consolas" w:eastAsia="Consolas" w:hAnsi="Consolas" w:cs="Consolas"/>
           <w:color w:val="585260"/>
           <w:shd w:val="clear" w:color="auto" w:fill="EFECF4"/>
         </w:rPr>
-        <w:t>ISODate()</w:t>
-      </w:r>
-      <w:r>
-        <w:t xml:space="preserve"> function call. Also note the field names that begin with </w:t>
-      </w:r>
+        <w:t>ISODate</w:t>
+      </w:r>
+      <w:proofErr w:type="spellEnd"/>
       <w:r>
         <w:rPr>
           <w:rFonts w:ascii="Consolas" w:eastAsia="Consolas" w:hAnsi="Consolas" w:cs="Consolas"/>
           <w:color w:val="585260"/>
           <w:shd w:val="clear" w:color="auto" w:fill="EFECF4"/>
         </w:rPr>
-        <w:t>$</w:t>
-      </w:r>
-      <w:r>
-        <w:t xml:space="preserve">. It is not </w:t>
-      </w:r>
-      <w:r>
-        <w:t xml:space="preserve">easy (and, in some cases such as this one, not </w:t>
-      </w:r>
-      <w:r>
-        <w:t>possible</w:t>
-      </w:r>
-      <w:r>
-        <w:t xml:space="preserve">) </w:t>
-      </w:r>
-      <w:r>
-        <w:t xml:space="preserve">to generate JSON in this manner by constructing Dictionaries and using Appian’s built-in </w:t>
+        <w:t>()</w:t>
+      </w:r>
+      <w:r>
+        <w:t xml:space="preserve"> function call. Also note the field names that begin with </w:t>
       </w:r>
       <w:r>
         <w:rPr>
@@ -21650,7 +22064,40 @@
           <w:color w:val="585260"/>
           <w:shd w:val="clear" w:color="auto" w:fill="EFECF4"/>
         </w:rPr>
-        <w:t>a!toJson()</w:t>
+        <w:t>$</w:t>
+      </w:r>
+      <w:r>
+        <w:t xml:space="preserve">. It is not </w:t>
+      </w:r>
+      <w:r>
+        <w:t xml:space="preserve">easy (and, in some cases such as this one, not </w:t>
+      </w:r>
+      <w:r>
+        <w:t>possible</w:t>
+      </w:r>
+      <w:r>
+        <w:t xml:space="preserve">) </w:t>
+      </w:r>
+      <w:r>
+        <w:t xml:space="preserve">to generate JSON in this manner by constructing Dictionaries and using Appian’s built-in </w:t>
+      </w:r>
+      <w:proofErr w:type="spellStart"/>
+      <w:r>
+        <w:rPr>
+          <w:rFonts w:ascii="Consolas" w:eastAsia="Consolas" w:hAnsi="Consolas" w:cs="Consolas"/>
+          <w:color w:val="585260"/>
+          <w:shd w:val="clear" w:color="auto" w:fill="EFECF4"/>
+        </w:rPr>
+        <w:t>a!toJson</w:t>
+      </w:r>
+      <w:proofErr w:type="spellEnd"/>
+      <w:r>
+        <w:rPr>
+          <w:rFonts w:ascii="Consolas" w:eastAsia="Consolas" w:hAnsi="Consolas" w:cs="Consolas"/>
+          <w:color w:val="585260"/>
+          <w:shd w:val="clear" w:color="auto" w:fill="EFECF4"/>
+        </w:rPr>
+        <w:t>()</w:t>
       </w:r>
       <w:r>
         <w:t xml:space="preserve"> function.</w:t>
@@ -21684,11 +22131,19 @@
       <w:bookmarkStart w:id="148" w:name="_af6j2xhj0x59" w:colFirst="0" w:colLast="0"/>
       <w:bookmarkStart w:id="149" w:name="_Toc45626212"/>
       <w:bookmarkEnd w:id="148"/>
+      <w:proofErr w:type="spellStart"/>
       <w:r>
         <w:rPr>
           <w:rFonts w:ascii="Consolas" w:eastAsia="Consolas" w:hAnsi="Consolas" w:cs="Consolas"/>
         </w:rPr>
-        <w:t>M_query()</w:t>
+        <w:t>M_query</w:t>
+      </w:r>
+      <w:proofErr w:type="spellEnd"/>
+      <w:r>
+        <w:rPr>
+          <w:rFonts w:ascii="Consolas" w:eastAsia="Consolas" w:hAnsi="Consolas" w:cs="Consolas"/>
+        </w:rPr>
+        <w:t>()</w:t>
       </w:r>
       <w:bookmarkEnd w:id="149"/>
     </w:p>
@@ -21709,6 +22164,7 @@
       </w:r>
     </w:p>
     <w:p>
+      <w:proofErr w:type="spellStart"/>
       <w:r>
         <w:rPr>
           <w:rFonts w:ascii="Consolas" w:eastAsia="Consolas" w:hAnsi="Consolas" w:cs="Consolas"/>
@@ -21716,16 +22172,19 @@
         </w:rPr>
         <w:t>queryClauses</w:t>
       </w:r>
+      <w:proofErr w:type="spellEnd"/>
       <w:r>
         <w:t xml:space="preserve"> (List of Text String): The list of expressions (often created with </w:t>
       </w:r>
       <w:hyperlink w:anchor="_4xmbc82p4ndp">
+        <w:proofErr w:type="spellStart"/>
         <w:r>
           <w:rPr>
             <w:color w:val="1155CC"/>
           </w:rPr>
           <w:t>M_Field</w:t>
         </w:r>
+        <w:proofErr w:type="spellEnd"/>
       </w:hyperlink>
       <w:r>
         <w:t>) you wish to evaluate</w:t>
@@ -21766,11 +22225,19 @@
                 <w:rFonts w:ascii="Consolas" w:eastAsia="Consolas" w:hAnsi="Consolas" w:cs="Consolas"/>
               </w:rPr>
             </w:pPr>
-            <w:r>
-              <w:rPr>
-                <w:rFonts w:ascii="Consolas" w:eastAsia="Consolas" w:hAnsi="Consolas" w:cs="Consolas"/>
-              </w:rPr>
-              <w:t>M_query(</w:t>
+            <w:proofErr w:type="spellStart"/>
+            <w:r>
+              <w:rPr>
+                <w:rFonts w:ascii="Consolas" w:eastAsia="Consolas" w:hAnsi="Consolas" w:cs="Consolas"/>
+              </w:rPr>
+              <w:t>M_query</w:t>
+            </w:r>
+            <w:proofErr w:type="spellEnd"/>
+            <w:r>
+              <w:rPr>
+                <w:rFonts w:ascii="Consolas" w:eastAsia="Consolas" w:hAnsi="Consolas" w:cs="Consolas"/>
+              </w:rPr>
+              <w:t>(</w:t>
             </w:r>
           </w:p>
           <w:p>
@@ -21786,7 +22253,63 @@
               <w:rPr>
                 <w:rFonts w:ascii="Consolas" w:eastAsia="Consolas" w:hAnsi="Consolas" w:cs="Consolas"/>
               </w:rPr>
-              <w:t xml:space="preserve">  M_field("createdOn", M_eq(fn!datetime(2019,4,26,10,28,57,0)))</w:t>
+              <w:t xml:space="preserve">  </w:t>
+            </w:r>
+            <w:proofErr w:type="spellStart"/>
+            <w:r>
+              <w:rPr>
+                <w:rFonts w:ascii="Consolas" w:eastAsia="Consolas" w:hAnsi="Consolas" w:cs="Consolas"/>
+              </w:rPr>
+              <w:t>M_field</w:t>
+            </w:r>
+            <w:proofErr w:type="spellEnd"/>
+            <w:r>
+              <w:rPr>
+                <w:rFonts w:ascii="Consolas" w:eastAsia="Consolas" w:hAnsi="Consolas" w:cs="Consolas"/>
+              </w:rPr>
+              <w:t>("</w:t>
+            </w:r>
+            <w:proofErr w:type="spellStart"/>
+            <w:r>
+              <w:rPr>
+                <w:rFonts w:ascii="Consolas" w:eastAsia="Consolas" w:hAnsi="Consolas" w:cs="Consolas"/>
+              </w:rPr>
+              <w:t>createdOn</w:t>
+            </w:r>
+            <w:proofErr w:type="spellEnd"/>
+            <w:r>
+              <w:rPr>
+                <w:rFonts w:ascii="Consolas" w:eastAsia="Consolas" w:hAnsi="Consolas" w:cs="Consolas"/>
+              </w:rPr>
+              <w:t xml:space="preserve">", </w:t>
+            </w:r>
+            <w:proofErr w:type="spellStart"/>
+            <w:r>
+              <w:rPr>
+                <w:rFonts w:ascii="Consolas" w:eastAsia="Consolas" w:hAnsi="Consolas" w:cs="Consolas"/>
+              </w:rPr>
+              <w:t>M_eq</w:t>
+            </w:r>
+            <w:proofErr w:type="spellEnd"/>
+            <w:r>
+              <w:rPr>
+                <w:rFonts w:ascii="Consolas" w:eastAsia="Consolas" w:hAnsi="Consolas" w:cs="Consolas"/>
+              </w:rPr>
+              <w:t>(</w:t>
+            </w:r>
+            <w:proofErr w:type="spellStart"/>
+            <w:r>
+              <w:rPr>
+                <w:rFonts w:ascii="Consolas" w:eastAsia="Consolas" w:hAnsi="Consolas" w:cs="Consolas"/>
+              </w:rPr>
+              <w:t>fn!datetime</w:t>
+            </w:r>
+            <w:proofErr w:type="spellEnd"/>
+            <w:r>
+              <w:rPr>
+                <w:rFonts w:ascii="Consolas" w:eastAsia="Consolas" w:hAnsi="Consolas" w:cs="Consolas"/>
+              </w:rPr>
+              <w:t>(2019,4,26,10,28,57,0)))</w:t>
             </w:r>
             <w:r>
               <w:rPr>
@@ -21839,7 +22362,35 @@
               <w:rPr>
                 <w:rFonts w:ascii="Consolas" w:eastAsia="Consolas" w:hAnsi="Consolas" w:cs="Consolas"/>
               </w:rPr>
-              <w:t>{ "createdOn": { "$eq": ISODate("2019-04-26T10:28:57.000Z") } }</w:t>
+              <w:t>{ "</w:t>
+            </w:r>
+            <w:proofErr w:type="spellStart"/>
+            <w:r>
+              <w:rPr>
+                <w:rFonts w:ascii="Consolas" w:eastAsia="Consolas" w:hAnsi="Consolas" w:cs="Consolas"/>
+              </w:rPr>
+              <w:t>createdOn</w:t>
+            </w:r>
+            <w:proofErr w:type="spellEnd"/>
+            <w:r>
+              <w:rPr>
+                <w:rFonts w:ascii="Consolas" w:eastAsia="Consolas" w:hAnsi="Consolas" w:cs="Consolas"/>
+              </w:rPr>
+              <w:t xml:space="preserve">": { "$eq": </w:t>
+            </w:r>
+            <w:proofErr w:type="spellStart"/>
+            <w:r>
+              <w:rPr>
+                <w:rFonts w:ascii="Consolas" w:eastAsia="Consolas" w:hAnsi="Consolas" w:cs="Consolas"/>
+              </w:rPr>
+              <w:t>ISODate</w:t>
+            </w:r>
+            <w:proofErr w:type="spellEnd"/>
+            <w:r>
+              <w:rPr>
+                <w:rFonts w:ascii="Consolas" w:eastAsia="Consolas" w:hAnsi="Consolas" w:cs="Consolas"/>
+              </w:rPr>
+              <w:t>("2019-04-26T10:28:57.000Z") } }</w:t>
             </w:r>
           </w:p>
         </w:tc>
@@ -21855,17 +22406,49 @@
       <w:bookmarkStart w:id="150" w:name="_4kgz7tgmuv0e" w:colFirst="0" w:colLast="0"/>
       <w:bookmarkStart w:id="151" w:name="_Toc45626213"/>
       <w:bookmarkEnd w:id="150"/>
+      <w:proofErr w:type="spellStart"/>
       <w:r>
         <w:rPr>
           <w:rFonts w:ascii="Consolas" w:eastAsia="Consolas" w:hAnsi="Consolas" w:cs="Consolas"/>
         </w:rPr>
-        <w:t>M_field()</w:t>
+        <w:t>M_field</w:t>
+      </w:r>
+      <w:proofErr w:type="spellEnd"/>
+      <w:r>
+        <w:rPr>
+          <w:rFonts w:ascii="Consolas" w:eastAsia="Consolas" w:hAnsi="Consolas" w:cs="Consolas"/>
+        </w:rPr>
+        <w:t>()</w:t>
       </w:r>
       <w:bookmarkEnd w:id="151"/>
     </w:p>
     <w:p>
       <w:r>
-        <w:t xml:space="preserve">This function begins a query expression on a field, in the form of fieldName: ... where the passed in queryClauses are joined to complete the expression. To be used within M_Query or one of the other </w:t>
+        <w:t xml:space="preserve">This function begins a query expression on a field, in the form of </w:t>
+      </w:r>
+      <w:proofErr w:type="spellStart"/>
+      <w:r>
+        <w:t>fieldName</w:t>
+      </w:r>
+      <w:proofErr w:type="spellEnd"/>
+      <w:r>
+        <w:t xml:space="preserve">: ... where the passed in </w:t>
+      </w:r>
+      <w:proofErr w:type="spellStart"/>
+      <w:r>
+        <w:t>queryClauses</w:t>
+      </w:r>
+      <w:proofErr w:type="spellEnd"/>
+      <w:r>
+        <w:t xml:space="preserve"> are joined to complete the expression. To be used within </w:t>
+      </w:r>
+      <w:proofErr w:type="spellStart"/>
+      <w:r>
+        <w:t>M_Query</w:t>
+      </w:r>
+      <w:proofErr w:type="spellEnd"/>
+      <w:r>
+        <w:t xml:space="preserve"> or one of the other </w:t>
       </w:r>
     </w:p>
     <w:p>
@@ -21881,6 +22464,7 @@
       </w:r>
     </w:p>
     <w:p>
+      <w:proofErr w:type="spellStart"/>
       <w:r>
         <w:rPr>
           <w:rFonts w:ascii="Consolas" w:eastAsia="Consolas" w:hAnsi="Consolas" w:cs="Consolas"/>
@@ -21888,6 +22472,7 @@
         </w:rPr>
         <w:t>queryClauses</w:t>
       </w:r>
+      <w:proofErr w:type="spellEnd"/>
       <w:r>
         <w:t xml:space="preserve"> (List of Text String): The list of expressions (often created with other m_* functions) you wish to evaluate</w:t>
       </w:r>
@@ -21928,11 +22513,61 @@
                 <w:color w:val="999999"/>
               </w:rPr>
             </w:pPr>
-            <w:r>
-              <w:rPr>
-                <w:rFonts w:ascii="Consolas" w:eastAsia="Consolas" w:hAnsi="Consolas" w:cs="Consolas"/>
-              </w:rPr>
-              <w:t>M_field("createdOn", M_eq(fn!datetime(2019,4,26,10,28,57,0)))</w:t>
+            <w:proofErr w:type="spellStart"/>
+            <w:r>
+              <w:rPr>
+                <w:rFonts w:ascii="Consolas" w:eastAsia="Consolas" w:hAnsi="Consolas" w:cs="Consolas"/>
+              </w:rPr>
+              <w:t>M_field</w:t>
+            </w:r>
+            <w:proofErr w:type="spellEnd"/>
+            <w:r>
+              <w:rPr>
+                <w:rFonts w:ascii="Consolas" w:eastAsia="Consolas" w:hAnsi="Consolas" w:cs="Consolas"/>
+              </w:rPr>
+              <w:t>("</w:t>
+            </w:r>
+            <w:proofErr w:type="spellStart"/>
+            <w:r>
+              <w:rPr>
+                <w:rFonts w:ascii="Consolas" w:eastAsia="Consolas" w:hAnsi="Consolas" w:cs="Consolas"/>
+              </w:rPr>
+              <w:t>createdOn</w:t>
+            </w:r>
+            <w:proofErr w:type="spellEnd"/>
+            <w:r>
+              <w:rPr>
+                <w:rFonts w:ascii="Consolas" w:eastAsia="Consolas" w:hAnsi="Consolas" w:cs="Consolas"/>
+              </w:rPr>
+              <w:t xml:space="preserve">", </w:t>
+            </w:r>
+            <w:proofErr w:type="spellStart"/>
+            <w:r>
+              <w:rPr>
+                <w:rFonts w:ascii="Consolas" w:eastAsia="Consolas" w:hAnsi="Consolas" w:cs="Consolas"/>
+              </w:rPr>
+              <w:t>M_eq</w:t>
+            </w:r>
+            <w:proofErr w:type="spellEnd"/>
+            <w:r>
+              <w:rPr>
+                <w:rFonts w:ascii="Consolas" w:eastAsia="Consolas" w:hAnsi="Consolas" w:cs="Consolas"/>
+              </w:rPr>
+              <w:t>(</w:t>
+            </w:r>
+            <w:proofErr w:type="spellStart"/>
+            <w:r>
+              <w:rPr>
+                <w:rFonts w:ascii="Consolas" w:eastAsia="Consolas" w:hAnsi="Consolas" w:cs="Consolas"/>
+              </w:rPr>
+              <w:t>fn!datetime</w:t>
+            </w:r>
+            <w:proofErr w:type="spellEnd"/>
+            <w:r>
+              <w:rPr>
+                <w:rFonts w:ascii="Consolas" w:eastAsia="Consolas" w:hAnsi="Consolas" w:cs="Consolas"/>
+              </w:rPr>
+              <w:t>(2019,4,26,10,28,57,0)))</w:t>
             </w:r>
           </w:p>
         </w:tc>
@@ -21978,7 +22613,35 @@
               <w:rPr>
                 <w:rFonts w:ascii="Consolas" w:eastAsia="Consolas" w:hAnsi="Consolas" w:cs="Consolas"/>
               </w:rPr>
-              <w:t>"createdOn": { "$eq": ISODate("2019-04-26T10:28:57.000Z") }</w:t>
+              <w:t>"</w:t>
+            </w:r>
+            <w:proofErr w:type="spellStart"/>
+            <w:r>
+              <w:rPr>
+                <w:rFonts w:ascii="Consolas" w:eastAsia="Consolas" w:hAnsi="Consolas" w:cs="Consolas"/>
+              </w:rPr>
+              <w:t>createdOn</w:t>
+            </w:r>
+            <w:proofErr w:type="spellEnd"/>
+            <w:r>
+              <w:rPr>
+                <w:rFonts w:ascii="Consolas" w:eastAsia="Consolas" w:hAnsi="Consolas" w:cs="Consolas"/>
+              </w:rPr>
+              <w:t xml:space="preserve">": { "$eq": </w:t>
+            </w:r>
+            <w:proofErr w:type="spellStart"/>
+            <w:r>
+              <w:rPr>
+                <w:rFonts w:ascii="Consolas" w:eastAsia="Consolas" w:hAnsi="Consolas" w:cs="Consolas"/>
+              </w:rPr>
+              <w:t>ISODate</w:t>
+            </w:r>
+            <w:proofErr w:type="spellEnd"/>
+            <w:r>
+              <w:rPr>
+                <w:rFonts w:ascii="Consolas" w:eastAsia="Consolas" w:hAnsi="Consolas" w:cs="Consolas"/>
+              </w:rPr>
+              <w:t>("2019-04-26T10:28:57.000Z") }</w:t>
             </w:r>
           </w:p>
         </w:tc>
@@ -22049,20 +22712,45 @@
                 <w:color w:val="999999"/>
               </w:rPr>
             </w:pPr>
+            <w:proofErr w:type="spellStart"/>
             <w:r>
               <w:rPr>
                 <w:rFonts w:ascii="Consolas" w:eastAsia="Consolas" w:hAnsi="Consolas" w:cs="Consolas"/>
                 <w:color w:val="999999"/>
               </w:rPr>
-              <w:t>M_query(</w:t>
-            </w:r>
+              <w:t>M_query</w:t>
+            </w:r>
+            <w:proofErr w:type="spellEnd"/>
             <w:r>
               <w:rPr>
                 <w:rFonts w:ascii="Consolas" w:eastAsia="Consolas" w:hAnsi="Consolas" w:cs="Consolas"/>
                 <w:color w:val="999999"/>
               </w:rPr>
+              <w:t>(</w:t>
+            </w:r>
+            <w:r>
+              <w:rPr>
+                <w:rFonts w:ascii="Consolas" w:eastAsia="Consolas" w:hAnsi="Consolas" w:cs="Consolas"/>
+                <w:color w:val="999999"/>
+              </w:rPr>
               <w:br/>
-              <w:t xml:space="preserve">  M_field(</w:t>
+              <w:t xml:space="preserve">  </w:t>
+            </w:r>
+            <w:proofErr w:type="spellStart"/>
+            <w:r>
+              <w:rPr>
+                <w:rFonts w:ascii="Consolas" w:eastAsia="Consolas" w:hAnsi="Consolas" w:cs="Consolas"/>
+                <w:color w:val="999999"/>
+              </w:rPr>
+              <w:t>M_field</w:t>
+            </w:r>
+            <w:proofErr w:type="spellEnd"/>
+            <w:r>
+              <w:rPr>
+                <w:rFonts w:ascii="Consolas" w:eastAsia="Consolas" w:hAnsi="Consolas" w:cs="Consolas"/>
+                <w:color w:val="999999"/>
+              </w:rPr>
+              <w:t>(</w:t>
             </w:r>
           </w:p>
           <w:p>
@@ -22079,7 +22767,23 @@
                 <w:rFonts w:ascii="Consolas" w:eastAsia="Consolas" w:hAnsi="Consolas" w:cs="Consolas"/>
                 <w:color w:val="999999"/>
               </w:rPr>
-              <w:t xml:space="preserve">    "createdOn",</w:t>
+              <w:t xml:space="preserve">    "</w:t>
+            </w:r>
+            <w:proofErr w:type="spellStart"/>
+            <w:r>
+              <w:rPr>
+                <w:rFonts w:ascii="Consolas" w:eastAsia="Consolas" w:hAnsi="Consolas" w:cs="Consolas"/>
+                <w:color w:val="999999"/>
+              </w:rPr>
+              <w:t>createdOn</w:t>
+            </w:r>
+            <w:proofErr w:type="spellEnd"/>
+            <w:r>
+              <w:rPr>
+                <w:rFonts w:ascii="Consolas" w:eastAsia="Consolas" w:hAnsi="Consolas" w:cs="Consolas"/>
+                <w:color w:val="999999"/>
+              </w:rPr>
+              <w:t>",</w:t>
             </w:r>
           </w:p>
           <w:p>
@@ -22097,11 +22801,19 @@
               </w:rPr>
               <w:t xml:space="preserve">    </w:t>
             </w:r>
-            <w:r>
-              <w:rPr>
-                <w:rFonts w:ascii="Consolas" w:eastAsia="Consolas" w:hAnsi="Consolas" w:cs="Consolas"/>
-              </w:rPr>
-              <w:t>M_eq(now())</w:t>
+            <w:proofErr w:type="spellStart"/>
+            <w:r>
+              <w:rPr>
+                <w:rFonts w:ascii="Consolas" w:eastAsia="Consolas" w:hAnsi="Consolas" w:cs="Consolas"/>
+              </w:rPr>
+              <w:t>M_eq</w:t>
+            </w:r>
+            <w:proofErr w:type="spellEnd"/>
+            <w:r>
+              <w:rPr>
+                <w:rFonts w:ascii="Consolas" w:eastAsia="Consolas" w:hAnsi="Consolas" w:cs="Consolas"/>
+              </w:rPr>
+              <w:t>(now())</w:t>
             </w:r>
           </w:p>
           <w:p>
@@ -22174,13 +22886,43 @@
                 <w:rFonts w:ascii="Consolas" w:eastAsia="Consolas" w:hAnsi="Consolas" w:cs="Consolas"/>
                 <w:color w:val="999999"/>
               </w:rPr>
-              <w:t xml:space="preserve">{ "createdOn": { </w:t>
-            </w:r>
-            <w:r>
-              <w:rPr>
-                <w:rFonts w:ascii="Consolas" w:eastAsia="Consolas" w:hAnsi="Consolas" w:cs="Consolas"/>
-              </w:rPr>
-              <w:t>"$eq": ISODate("2020-07-01T20:32:20.900Z")</w:t>
+              <w:t>{ "</w:t>
+            </w:r>
+            <w:proofErr w:type="spellStart"/>
+            <w:r>
+              <w:rPr>
+                <w:rFonts w:ascii="Consolas" w:eastAsia="Consolas" w:hAnsi="Consolas" w:cs="Consolas"/>
+                <w:color w:val="999999"/>
+              </w:rPr>
+              <w:t>createdOn</w:t>
+            </w:r>
+            <w:proofErr w:type="spellEnd"/>
+            <w:r>
+              <w:rPr>
+                <w:rFonts w:ascii="Consolas" w:eastAsia="Consolas" w:hAnsi="Consolas" w:cs="Consolas"/>
+                <w:color w:val="999999"/>
+              </w:rPr>
+              <w:t xml:space="preserve">": { </w:t>
+            </w:r>
+            <w:r>
+              <w:rPr>
+                <w:rFonts w:ascii="Consolas" w:eastAsia="Consolas" w:hAnsi="Consolas" w:cs="Consolas"/>
+              </w:rPr>
+              <w:t xml:space="preserve">"$eq": </w:t>
+            </w:r>
+            <w:proofErr w:type="spellStart"/>
+            <w:r>
+              <w:rPr>
+                <w:rFonts w:ascii="Consolas" w:eastAsia="Consolas" w:hAnsi="Consolas" w:cs="Consolas"/>
+              </w:rPr>
+              <w:t>ISODate</w:t>
+            </w:r>
+            <w:proofErr w:type="spellEnd"/>
+            <w:r>
+              <w:rPr>
+                <w:rFonts w:ascii="Consolas" w:eastAsia="Consolas" w:hAnsi="Consolas" w:cs="Consolas"/>
+              </w:rPr>
+              <w:t>("2020-07-01T20:32:20.900Z")</w:t>
             </w:r>
             <w:r>
               <w:rPr>
@@ -22198,24 +22940,52 @@
         <w:br/>
         <w:t xml:space="preserve">Note the MongoDB-specific </w:t>
       </w:r>
+      <w:proofErr w:type="spellStart"/>
       <w:r>
         <w:rPr>
           <w:rFonts w:ascii="Consolas" w:eastAsia="Consolas" w:hAnsi="Consolas" w:cs="Consolas"/>
           <w:color w:val="585260"/>
           <w:shd w:val="clear" w:color="auto" w:fill="EFECF4"/>
         </w:rPr>
-        <w:t>ISODate()</w:t>
-      </w:r>
-      <w:r>
-        <w:t xml:space="preserve"> function call. It is not possible to generate JSON in this manner using Appian’s built-in </w:t>
-      </w:r>
+        <w:t>ISODate</w:t>
+      </w:r>
+      <w:proofErr w:type="spellEnd"/>
       <w:r>
         <w:rPr>
           <w:rFonts w:ascii="Consolas" w:eastAsia="Consolas" w:hAnsi="Consolas" w:cs="Consolas"/>
           <w:color w:val="585260"/>
           <w:shd w:val="clear" w:color="auto" w:fill="EFECF4"/>
         </w:rPr>
-        <w:t>!toJson()</w:t>
+        <w:t>()</w:t>
+      </w:r>
+      <w:r>
+        <w:t xml:space="preserve"> function call. It is not possible to generate JSON in this manner using Appian’s built-in </w:t>
+      </w:r>
+      <w:r>
+        <w:rPr>
+          <w:rFonts w:ascii="Consolas" w:eastAsia="Consolas" w:hAnsi="Consolas" w:cs="Consolas"/>
+          <w:color w:val="585260"/>
+          <w:shd w:val="clear" w:color="auto" w:fill="EFECF4"/>
+        </w:rPr>
+        <w:t>!</w:t>
+      </w:r>
+      <w:proofErr w:type="spellStart"/>
+      <w:r>
+        <w:rPr>
+          <w:rFonts w:ascii="Consolas" w:eastAsia="Consolas" w:hAnsi="Consolas" w:cs="Consolas"/>
+          <w:color w:val="585260"/>
+          <w:shd w:val="clear" w:color="auto" w:fill="EFECF4"/>
+        </w:rPr>
+        <w:t>toJson</w:t>
+      </w:r>
+      <w:proofErr w:type="spellEnd"/>
+      <w:r>
+        <w:rPr>
+          <w:rFonts w:ascii="Consolas" w:eastAsia="Consolas" w:hAnsi="Consolas" w:cs="Consolas"/>
+          <w:color w:val="585260"/>
+          <w:shd w:val="clear" w:color="auto" w:fill="EFECF4"/>
+        </w:rPr>
+        <w:t>()</w:t>
       </w:r>
       <w:r>
         <w:t xml:space="preserve"> function.</w:t>
@@ -22231,11 +23001,19 @@
       <w:bookmarkStart w:id="154" w:name="_5iqydrlxd502" w:colFirst="0" w:colLast="0"/>
       <w:bookmarkStart w:id="155" w:name="_Toc45626215"/>
       <w:bookmarkEnd w:id="154"/>
+      <w:proofErr w:type="spellStart"/>
       <w:r>
         <w:rPr>
           <w:rFonts w:ascii="Consolas" w:eastAsia="Consolas" w:hAnsi="Consolas" w:cs="Consolas"/>
         </w:rPr>
-        <w:t>M_eq()</w:t>
+        <w:t>M_eq</w:t>
+      </w:r>
+      <w:proofErr w:type="spellEnd"/>
+      <w:r>
+        <w:rPr>
+          <w:rFonts w:ascii="Consolas" w:eastAsia="Consolas" w:hAnsi="Consolas" w:cs="Consolas"/>
+        </w:rPr>
+        <w:t>()</w:t>
       </w:r>
       <w:bookmarkEnd w:id="155"/>
     </w:p>
@@ -22277,11 +23055,19 @@
       <w:bookmarkStart w:id="156" w:name="_b2ufyitduftb" w:colFirst="0" w:colLast="0"/>
       <w:bookmarkStart w:id="157" w:name="_Toc45626216"/>
       <w:bookmarkEnd w:id="156"/>
+      <w:proofErr w:type="spellStart"/>
       <w:r>
         <w:rPr>
           <w:rFonts w:ascii="Consolas" w:eastAsia="Consolas" w:hAnsi="Consolas" w:cs="Consolas"/>
         </w:rPr>
-        <w:t>M_gt()</w:t>
+        <w:t>M_gt</w:t>
+      </w:r>
+      <w:proofErr w:type="spellEnd"/>
+      <w:r>
+        <w:rPr>
+          <w:rFonts w:ascii="Consolas" w:eastAsia="Consolas" w:hAnsi="Consolas" w:cs="Consolas"/>
+        </w:rPr>
+        <w:t>()</w:t>
       </w:r>
       <w:bookmarkEnd w:id="157"/>
     </w:p>
@@ -22294,8 +23080,16 @@
           <w:rPr>
             <w:color w:val="1155CC"/>
           </w:rPr>
-          <w:t>$gt</w:t>
-        </w:r>
+          <w:t>$</w:t>
+        </w:r>
+        <w:proofErr w:type="spellStart"/>
+        <w:r>
+          <w:rPr>
+            <w:color w:val="1155CC"/>
+          </w:rPr>
+          <w:t>gt</w:t>
+        </w:r>
+        <w:proofErr w:type="spellEnd"/>
       </w:hyperlink>
       <w:r>
         <w:t xml:space="preserve"> operator. Selects those documents where the value of the field is greater than (i.e. &gt;) the specified value.</w:t>
@@ -22329,11 +23123,19 @@
       <w:bookmarkStart w:id="158" w:name="_sjtufacx5elb" w:colFirst="0" w:colLast="0"/>
       <w:bookmarkStart w:id="159" w:name="_Toc45626217"/>
       <w:bookmarkEnd w:id="158"/>
+      <w:proofErr w:type="spellStart"/>
       <w:r>
         <w:rPr>
           <w:rFonts w:ascii="Consolas" w:eastAsia="Consolas" w:hAnsi="Consolas" w:cs="Consolas"/>
         </w:rPr>
-        <w:t>M_gte()</w:t>
+        <w:t>M_gte</w:t>
+      </w:r>
+      <w:proofErr w:type="spellEnd"/>
+      <w:r>
+        <w:rPr>
+          <w:rFonts w:ascii="Consolas" w:eastAsia="Consolas" w:hAnsi="Consolas" w:cs="Consolas"/>
+        </w:rPr>
+        <w:t>()</w:t>
       </w:r>
       <w:bookmarkEnd w:id="159"/>
     </w:p>
@@ -22346,8 +23148,16 @@
           <w:rPr>
             <w:color w:val="1155CC"/>
           </w:rPr>
-          <w:t>$gte</w:t>
-        </w:r>
+          <w:t>$</w:t>
+        </w:r>
+        <w:proofErr w:type="spellStart"/>
+        <w:r>
+          <w:rPr>
+            <w:color w:val="1155CC"/>
+          </w:rPr>
+          <w:t>gte</w:t>
+        </w:r>
+        <w:proofErr w:type="spellEnd"/>
       </w:hyperlink>
       <w:r>
         <w:t xml:space="preserve"> operator. Selects the documents where the value of the field is greater than or equal to (i.e. &gt;=) a specified value (e.g. value.)</w:t>
@@ -22381,12 +23191,20 @@
       <w:bookmarkStart w:id="160" w:name="_844ysmrxuvo6" w:colFirst="0" w:colLast="0"/>
       <w:bookmarkStart w:id="161" w:name="_Toc45626218"/>
       <w:bookmarkEnd w:id="160"/>
+      <w:proofErr w:type="spellStart"/>
       <w:r>
         <w:rPr>
           <w:rFonts w:ascii="Consolas" w:eastAsia="Consolas" w:hAnsi="Consolas" w:cs="Consolas"/>
         </w:rPr>
         <w:lastRenderedPageBreak/>
-        <w:t>M_in()</w:t>
+        <w:t>M_in</w:t>
+      </w:r>
+      <w:proofErr w:type="spellEnd"/>
+      <w:r>
+        <w:rPr>
+          <w:rFonts w:ascii="Consolas" w:eastAsia="Consolas" w:hAnsi="Consolas" w:cs="Consolas"/>
+        </w:rPr>
+        <w:t>()</w:t>
       </w:r>
       <w:bookmarkEnd w:id="161"/>
     </w:p>
@@ -22447,11 +23265,19 @@
       <w:bookmarkStart w:id="162" w:name="_v8jduucvu3o5" w:colFirst="0" w:colLast="0"/>
       <w:bookmarkStart w:id="163" w:name="_Toc45626219"/>
       <w:bookmarkEnd w:id="162"/>
+      <w:proofErr w:type="spellStart"/>
       <w:r>
         <w:rPr>
           <w:rFonts w:ascii="Consolas" w:eastAsia="Consolas" w:hAnsi="Consolas" w:cs="Consolas"/>
         </w:rPr>
-        <w:t>M_lt()</w:t>
+        <w:t>M_lt</w:t>
+      </w:r>
+      <w:proofErr w:type="spellEnd"/>
+      <w:r>
+        <w:rPr>
+          <w:rFonts w:ascii="Consolas" w:eastAsia="Consolas" w:hAnsi="Consolas" w:cs="Consolas"/>
+        </w:rPr>
+        <w:t>()</w:t>
       </w:r>
       <w:bookmarkEnd w:id="163"/>
     </w:p>
@@ -22464,8 +23290,16 @@
           <w:rPr>
             <w:color w:val="1155CC"/>
           </w:rPr>
-          <w:t>$lt</w:t>
-        </w:r>
+          <w:t>$</w:t>
+        </w:r>
+        <w:proofErr w:type="spellStart"/>
+        <w:r>
+          <w:rPr>
+            <w:color w:val="1155CC"/>
+          </w:rPr>
+          <w:t>lt</w:t>
+        </w:r>
+        <w:proofErr w:type="spellEnd"/>
       </w:hyperlink>
       <w:r>
         <w:t xml:space="preserve"> operator. Selects the documents where the value of the field is less than (i.e. &lt;) the specified value.</w:t>
@@ -22493,11 +23327,19 @@
       <w:bookmarkStart w:id="164" w:name="_5eo2a4wewa8f" w:colFirst="0" w:colLast="0"/>
       <w:bookmarkStart w:id="165" w:name="_Toc45626220"/>
       <w:bookmarkEnd w:id="164"/>
+      <w:proofErr w:type="spellStart"/>
       <w:r>
         <w:rPr>
           <w:rFonts w:ascii="Consolas" w:eastAsia="Consolas" w:hAnsi="Consolas" w:cs="Consolas"/>
         </w:rPr>
-        <w:t>M_lte()</w:t>
+        <w:t>M_lte</w:t>
+      </w:r>
+      <w:proofErr w:type="spellEnd"/>
+      <w:r>
+        <w:rPr>
+          <w:rFonts w:ascii="Consolas" w:eastAsia="Consolas" w:hAnsi="Consolas" w:cs="Consolas"/>
+        </w:rPr>
+        <w:t>()</w:t>
       </w:r>
       <w:bookmarkEnd w:id="165"/>
     </w:p>
@@ -22510,8 +23352,16 @@
           <w:rPr>
             <w:color w:val="1155CC"/>
           </w:rPr>
-          <w:t>$lte</w:t>
-        </w:r>
+          <w:t>$</w:t>
+        </w:r>
+        <w:proofErr w:type="spellStart"/>
+        <w:r>
+          <w:rPr>
+            <w:color w:val="1155CC"/>
+          </w:rPr>
+          <w:t>lte</w:t>
+        </w:r>
+        <w:proofErr w:type="spellEnd"/>
       </w:hyperlink>
       <w:r>
         <w:t xml:space="preserve"> operator. Selects the documents where the value of the field is less than or equal to (i.e. &lt;=) the specified value.</w:t>
@@ -22544,11 +23394,19 @@
       <w:bookmarkStart w:id="166" w:name="_ph19vse8esw8" w:colFirst="0" w:colLast="0"/>
       <w:bookmarkStart w:id="167" w:name="_Toc45626221"/>
       <w:bookmarkEnd w:id="166"/>
+      <w:proofErr w:type="spellStart"/>
       <w:r>
         <w:rPr>
           <w:rFonts w:ascii="Consolas" w:eastAsia="Consolas" w:hAnsi="Consolas" w:cs="Consolas"/>
         </w:rPr>
-        <w:t>M_ne()</w:t>
+        <w:t>M_ne</w:t>
+      </w:r>
+      <w:proofErr w:type="spellEnd"/>
+      <w:r>
+        <w:rPr>
+          <w:rFonts w:ascii="Consolas" w:eastAsia="Consolas" w:hAnsi="Consolas" w:cs="Consolas"/>
+        </w:rPr>
+        <w:t>()</w:t>
       </w:r>
       <w:bookmarkEnd w:id="167"/>
     </w:p>
@@ -22593,11 +23451,19 @@
       <w:bookmarkStart w:id="168" w:name="_syroucuicgo6" w:colFirst="0" w:colLast="0"/>
       <w:bookmarkStart w:id="169" w:name="_Toc45626222"/>
       <w:bookmarkEnd w:id="168"/>
+      <w:proofErr w:type="spellStart"/>
       <w:r>
         <w:rPr>
           <w:rFonts w:ascii="Consolas" w:eastAsia="Consolas" w:hAnsi="Consolas" w:cs="Consolas"/>
         </w:rPr>
-        <w:t>M_nin()</w:t>
+        <w:t>M_nin</w:t>
+      </w:r>
+      <w:proofErr w:type="spellEnd"/>
+      <w:r>
+        <w:rPr>
+          <w:rFonts w:ascii="Consolas" w:eastAsia="Consolas" w:hAnsi="Consolas" w:cs="Consolas"/>
+        </w:rPr>
+        <w:t>()</w:t>
       </w:r>
       <w:bookmarkEnd w:id="169"/>
     </w:p>
@@ -22616,8 +23482,16 @@
           <w:rPr>
             <w:color w:val="1155CC"/>
           </w:rPr>
-          <w:t>$nin</w:t>
-        </w:r>
+          <w:t>$</w:t>
+        </w:r>
+        <w:proofErr w:type="spellStart"/>
+        <w:r>
+          <w:rPr>
+            <w:color w:val="1155CC"/>
+          </w:rPr>
+          <w:t>nin</w:t>
+        </w:r>
+        <w:proofErr w:type="spellEnd"/>
       </w:hyperlink>
       <w:r>
         <w:t xml:space="preserve"> operator. </w:t>
@@ -22719,11 +23593,19 @@
                 <w:rFonts w:ascii="Consolas" w:eastAsia="Consolas" w:hAnsi="Consolas" w:cs="Consolas"/>
               </w:rPr>
             </w:pPr>
-            <w:r>
-              <w:rPr>
-                <w:rFonts w:ascii="Consolas" w:eastAsia="Consolas" w:hAnsi="Consolas" w:cs="Consolas"/>
-              </w:rPr>
-              <w:t>M_query(</w:t>
+            <w:proofErr w:type="spellStart"/>
+            <w:r>
+              <w:rPr>
+                <w:rFonts w:ascii="Consolas" w:eastAsia="Consolas" w:hAnsi="Consolas" w:cs="Consolas"/>
+              </w:rPr>
+              <w:t>M_query</w:t>
+            </w:r>
+            <w:proofErr w:type="spellEnd"/>
+            <w:r>
+              <w:rPr>
+                <w:rFonts w:ascii="Consolas" w:eastAsia="Consolas" w:hAnsi="Consolas" w:cs="Consolas"/>
+              </w:rPr>
+              <w:t>(</w:t>
             </w:r>
           </w:p>
           <w:p>
@@ -22739,7 +23621,21 @@
               <w:rPr>
                 <w:rFonts w:ascii="Consolas" w:eastAsia="Consolas" w:hAnsi="Consolas" w:cs="Consolas"/>
               </w:rPr>
-              <w:t xml:space="preserve">  M_and(</w:t>
+              <w:t xml:space="preserve">  </w:t>
+            </w:r>
+            <w:proofErr w:type="spellStart"/>
+            <w:r>
+              <w:rPr>
+                <w:rFonts w:ascii="Consolas" w:eastAsia="Consolas" w:hAnsi="Consolas" w:cs="Consolas"/>
+              </w:rPr>
+              <w:t>M_and</w:t>
+            </w:r>
+            <w:proofErr w:type="spellEnd"/>
+            <w:r>
+              <w:rPr>
+                <w:rFonts w:ascii="Consolas" w:eastAsia="Consolas" w:hAnsi="Consolas" w:cs="Consolas"/>
+              </w:rPr>
+              <w:t>(</w:t>
             </w:r>
           </w:p>
           <w:p>
@@ -22755,7 +23651,21 @@
               <w:rPr>
                 <w:rFonts w:ascii="Consolas" w:eastAsia="Consolas" w:hAnsi="Consolas" w:cs="Consolas"/>
               </w:rPr>
-              <w:t xml:space="preserve">    M_field(</w:t>
+              <w:t xml:space="preserve">    </w:t>
+            </w:r>
+            <w:proofErr w:type="spellStart"/>
+            <w:r>
+              <w:rPr>
+                <w:rFonts w:ascii="Consolas" w:eastAsia="Consolas" w:hAnsi="Consolas" w:cs="Consolas"/>
+              </w:rPr>
+              <w:t>M_field</w:t>
+            </w:r>
+            <w:proofErr w:type="spellEnd"/>
+            <w:r>
+              <w:rPr>
+                <w:rFonts w:ascii="Consolas" w:eastAsia="Consolas" w:hAnsi="Consolas" w:cs="Consolas"/>
+              </w:rPr>
+              <w:t>(</w:t>
             </w:r>
           </w:p>
           <w:p>
@@ -22771,7 +23681,21 @@
               <w:rPr>
                 <w:rFonts w:ascii="Consolas" w:eastAsia="Consolas" w:hAnsi="Consolas" w:cs="Consolas"/>
               </w:rPr>
-              <w:t xml:space="preserve">      "lastName",</w:t>
+              <w:t xml:space="preserve">      "</w:t>
+            </w:r>
+            <w:proofErr w:type="spellStart"/>
+            <w:r>
+              <w:rPr>
+                <w:rFonts w:ascii="Consolas" w:eastAsia="Consolas" w:hAnsi="Consolas" w:cs="Consolas"/>
+              </w:rPr>
+              <w:t>lastName</w:t>
+            </w:r>
+            <w:proofErr w:type="spellEnd"/>
+            <w:r>
+              <w:rPr>
+                <w:rFonts w:ascii="Consolas" w:eastAsia="Consolas" w:hAnsi="Consolas" w:cs="Consolas"/>
+              </w:rPr>
+              <w:t>",</w:t>
             </w:r>
           </w:p>
           <w:p>
@@ -22787,7 +23711,21 @@
               <w:rPr>
                 <w:rFonts w:ascii="Consolas" w:eastAsia="Consolas" w:hAnsi="Consolas" w:cs="Consolas"/>
               </w:rPr>
-              <w:t xml:space="preserve">      M_in(</w:t>
+              <w:t xml:space="preserve">      </w:t>
+            </w:r>
+            <w:proofErr w:type="spellStart"/>
+            <w:r>
+              <w:rPr>
+                <w:rFonts w:ascii="Consolas" w:eastAsia="Consolas" w:hAnsi="Consolas" w:cs="Consolas"/>
+              </w:rPr>
+              <w:t>M_in</w:t>
+            </w:r>
+            <w:proofErr w:type="spellEnd"/>
+            <w:r>
+              <w:rPr>
+                <w:rFonts w:ascii="Consolas" w:eastAsia="Consolas" w:hAnsi="Consolas" w:cs="Consolas"/>
+              </w:rPr>
+              <w:t>(</w:t>
             </w:r>
           </w:p>
           <w:p>
@@ -22803,7 +23741,21 @@
               <w:rPr>
                 <w:rFonts w:ascii="Consolas" w:eastAsia="Consolas" w:hAnsi="Consolas" w:cs="Consolas"/>
               </w:rPr>
-              <w:t xml:space="preserve">        "McIlraith",</w:t>
+              <w:t xml:space="preserve">        "</w:t>
+            </w:r>
+            <w:proofErr w:type="spellStart"/>
+            <w:r>
+              <w:rPr>
+                <w:rFonts w:ascii="Consolas" w:eastAsia="Consolas" w:hAnsi="Consolas" w:cs="Consolas"/>
+              </w:rPr>
+              <w:t>McIlraith</w:t>
+            </w:r>
+            <w:proofErr w:type="spellEnd"/>
+            <w:r>
+              <w:rPr>
+                <w:rFonts w:ascii="Consolas" w:eastAsia="Consolas" w:hAnsi="Consolas" w:cs="Consolas"/>
+              </w:rPr>
+              <w:t>",</w:t>
             </w:r>
           </w:p>
           <w:p>
@@ -22819,7 +23771,21 @@
               <w:rPr>
                 <w:rFonts w:ascii="Consolas" w:eastAsia="Consolas" w:hAnsi="Consolas" w:cs="Consolas"/>
               </w:rPr>
-              <w:t xml:space="preserve">        "Orcott",</w:t>
+              <w:t xml:space="preserve">        "</w:t>
+            </w:r>
+            <w:proofErr w:type="spellStart"/>
+            <w:r>
+              <w:rPr>
+                <w:rFonts w:ascii="Consolas" w:eastAsia="Consolas" w:hAnsi="Consolas" w:cs="Consolas"/>
+              </w:rPr>
+              <w:t>Orcott</w:t>
+            </w:r>
+            <w:proofErr w:type="spellEnd"/>
+            <w:r>
+              <w:rPr>
+                <w:rFonts w:ascii="Consolas" w:eastAsia="Consolas" w:hAnsi="Consolas" w:cs="Consolas"/>
+              </w:rPr>
+              <w:t>",</w:t>
             </w:r>
           </w:p>
           <w:p>
@@ -22835,7 +23801,21 @@
               <w:rPr>
                 <w:rFonts w:ascii="Consolas" w:eastAsia="Consolas" w:hAnsi="Consolas" w:cs="Consolas"/>
               </w:rPr>
-              <w:t xml:space="preserve">        "Toulch",</w:t>
+              <w:t xml:space="preserve">        "</w:t>
+            </w:r>
+            <w:proofErr w:type="spellStart"/>
+            <w:r>
+              <w:rPr>
+                <w:rFonts w:ascii="Consolas" w:eastAsia="Consolas" w:hAnsi="Consolas" w:cs="Consolas"/>
+              </w:rPr>
+              <w:t>Toulch</w:t>
+            </w:r>
+            <w:proofErr w:type="spellEnd"/>
+            <w:r>
+              <w:rPr>
+                <w:rFonts w:ascii="Consolas" w:eastAsia="Consolas" w:hAnsi="Consolas" w:cs="Consolas"/>
+              </w:rPr>
+              <w:t>",</w:t>
             </w:r>
           </w:p>
           <w:p>
@@ -22851,7 +23831,21 @@
               <w:rPr>
                 <w:rFonts w:ascii="Consolas" w:eastAsia="Consolas" w:hAnsi="Consolas" w:cs="Consolas"/>
               </w:rPr>
-              <w:t xml:space="preserve">        "Jemmett"</w:t>
+              <w:t xml:space="preserve">        "</w:t>
+            </w:r>
+            <w:proofErr w:type="spellStart"/>
+            <w:r>
+              <w:rPr>
+                <w:rFonts w:ascii="Consolas" w:eastAsia="Consolas" w:hAnsi="Consolas" w:cs="Consolas"/>
+              </w:rPr>
+              <w:t>Jemmett</w:t>
+            </w:r>
+            <w:proofErr w:type="spellEnd"/>
+            <w:r>
+              <w:rPr>
+                <w:rFonts w:ascii="Consolas" w:eastAsia="Consolas" w:hAnsi="Consolas" w:cs="Consolas"/>
+              </w:rPr>
+              <w:t>"</w:t>
             </w:r>
           </w:p>
           <w:p>
@@ -22899,7 +23893,35 @@
               <w:rPr>
                 <w:rFonts w:ascii="Consolas" w:eastAsia="Consolas" w:hAnsi="Consolas" w:cs="Consolas"/>
               </w:rPr>
-              <w:t xml:space="preserve">    M_field("disabled", M_ne(true))</w:t>
+              <w:t xml:space="preserve">    </w:t>
+            </w:r>
+            <w:proofErr w:type="spellStart"/>
+            <w:r>
+              <w:rPr>
+                <w:rFonts w:ascii="Consolas" w:eastAsia="Consolas" w:hAnsi="Consolas" w:cs="Consolas"/>
+              </w:rPr>
+              <w:t>M_field</w:t>
+            </w:r>
+            <w:proofErr w:type="spellEnd"/>
+            <w:r>
+              <w:rPr>
+                <w:rFonts w:ascii="Consolas" w:eastAsia="Consolas" w:hAnsi="Consolas" w:cs="Consolas"/>
+              </w:rPr>
+              <w:t xml:space="preserve">("disabled", </w:t>
+            </w:r>
+            <w:proofErr w:type="spellStart"/>
+            <w:r>
+              <w:rPr>
+                <w:rFonts w:ascii="Consolas" w:eastAsia="Consolas" w:hAnsi="Consolas" w:cs="Consolas"/>
+              </w:rPr>
+              <w:t>M_ne</w:t>
+            </w:r>
+            <w:proofErr w:type="spellEnd"/>
+            <w:r>
+              <w:rPr>
+                <w:rFonts w:ascii="Consolas" w:eastAsia="Consolas" w:hAnsi="Consolas" w:cs="Consolas"/>
+              </w:rPr>
+              <w:t>(true))</w:t>
             </w:r>
           </w:p>
           <w:p>
@@ -22977,7 +23999,77 @@
               <w:rPr>
                 <w:rFonts w:ascii="Consolas" w:eastAsia="Consolas" w:hAnsi="Consolas" w:cs="Consolas"/>
               </w:rPr>
-              <w:t>{ "$and": [ { "lastName": { "$in": [ "McIlraith", "Orcott", "Toulch", "Jemmett" ] } }, { "disabled": { "$ne": true } } ] }</w:t>
+              <w:t>{ "$and": [ { "</w:t>
+            </w:r>
+            <w:proofErr w:type="spellStart"/>
+            <w:r>
+              <w:rPr>
+                <w:rFonts w:ascii="Consolas" w:eastAsia="Consolas" w:hAnsi="Consolas" w:cs="Consolas"/>
+              </w:rPr>
+              <w:t>lastName</w:t>
+            </w:r>
+            <w:proofErr w:type="spellEnd"/>
+            <w:r>
+              <w:rPr>
+                <w:rFonts w:ascii="Consolas" w:eastAsia="Consolas" w:hAnsi="Consolas" w:cs="Consolas"/>
+              </w:rPr>
+              <w:t>": { "$in": [ "</w:t>
+            </w:r>
+            <w:proofErr w:type="spellStart"/>
+            <w:r>
+              <w:rPr>
+                <w:rFonts w:ascii="Consolas" w:eastAsia="Consolas" w:hAnsi="Consolas" w:cs="Consolas"/>
+              </w:rPr>
+              <w:t>McIlraith</w:t>
+            </w:r>
+            <w:proofErr w:type="spellEnd"/>
+            <w:r>
+              <w:rPr>
+                <w:rFonts w:ascii="Consolas" w:eastAsia="Consolas" w:hAnsi="Consolas" w:cs="Consolas"/>
+              </w:rPr>
+              <w:t>", "</w:t>
+            </w:r>
+            <w:proofErr w:type="spellStart"/>
+            <w:r>
+              <w:rPr>
+                <w:rFonts w:ascii="Consolas" w:eastAsia="Consolas" w:hAnsi="Consolas" w:cs="Consolas"/>
+              </w:rPr>
+              <w:t>Orcott</w:t>
+            </w:r>
+            <w:proofErr w:type="spellEnd"/>
+            <w:r>
+              <w:rPr>
+                <w:rFonts w:ascii="Consolas" w:eastAsia="Consolas" w:hAnsi="Consolas" w:cs="Consolas"/>
+              </w:rPr>
+              <w:t>", "</w:t>
+            </w:r>
+            <w:proofErr w:type="spellStart"/>
+            <w:r>
+              <w:rPr>
+                <w:rFonts w:ascii="Consolas" w:eastAsia="Consolas" w:hAnsi="Consolas" w:cs="Consolas"/>
+              </w:rPr>
+              <w:t>Toulch</w:t>
+            </w:r>
+            <w:proofErr w:type="spellEnd"/>
+            <w:r>
+              <w:rPr>
+                <w:rFonts w:ascii="Consolas" w:eastAsia="Consolas" w:hAnsi="Consolas" w:cs="Consolas"/>
+              </w:rPr>
+              <w:t>", "</w:t>
+            </w:r>
+            <w:proofErr w:type="spellStart"/>
+            <w:r>
+              <w:rPr>
+                <w:rFonts w:ascii="Consolas" w:eastAsia="Consolas" w:hAnsi="Consolas" w:cs="Consolas"/>
+              </w:rPr>
+              <w:t>Jemmett</w:t>
+            </w:r>
+            <w:proofErr w:type="spellEnd"/>
+            <w:r>
+              <w:rPr>
+                <w:rFonts w:ascii="Consolas" w:eastAsia="Consolas" w:hAnsi="Consolas" w:cs="Consolas"/>
+              </w:rPr>
+              <w:t>" ] } }, { "disabled": { "$ne": true } } ] }</w:t>
             </w:r>
           </w:p>
         </w:tc>
@@ -22993,11 +24085,19 @@
       <w:bookmarkStart w:id="172" w:name="_dycfs5333vqp" w:colFirst="0" w:colLast="0"/>
       <w:bookmarkStart w:id="173" w:name="_Toc45626224"/>
       <w:bookmarkEnd w:id="172"/>
+      <w:proofErr w:type="spellStart"/>
       <w:r>
         <w:rPr>
           <w:rFonts w:ascii="Consolas" w:eastAsia="Consolas" w:hAnsi="Consolas" w:cs="Consolas"/>
         </w:rPr>
-        <w:t>M_and()</w:t>
+        <w:t>M_and</w:t>
+      </w:r>
+      <w:proofErr w:type="spellEnd"/>
+      <w:r>
+        <w:rPr>
+          <w:rFonts w:ascii="Consolas" w:eastAsia="Consolas" w:hAnsi="Consolas" w:cs="Consolas"/>
+        </w:rPr>
+        <w:t>()</w:t>
       </w:r>
       <w:bookmarkEnd w:id="173"/>
     </w:p>
@@ -23029,6 +24129,7 @@
       </w:r>
     </w:p>
     <w:p>
+      <w:proofErr w:type="spellStart"/>
       <w:r>
         <w:rPr>
           <w:rFonts w:ascii="Consolas" w:eastAsia="Consolas" w:hAnsi="Consolas" w:cs="Consolas"/>
@@ -23036,6 +24137,7 @@
         </w:rPr>
         <w:t>queryExpressions</w:t>
       </w:r>
+      <w:proofErr w:type="spellEnd"/>
       <w:r>
         <w:t xml:space="preserve"> (List of Text String): The list of expressions (often created with other M_* functions) you wish to evaluate against.</w:t>
       </w:r>
@@ -23050,11 +24152,19 @@
       <w:bookmarkStart w:id="174" w:name="_vxojq11wmr9" w:colFirst="0" w:colLast="0"/>
       <w:bookmarkStart w:id="175" w:name="_Toc45626225"/>
       <w:bookmarkEnd w:id="174"/>
+      <w:proofErr w:type="spellStart"/>
       <w:r>
         <w:rPr>
           <w:rFonts w:ascii="Consolas" w:eastAsia="Consolas" w:hAnsi="Consolas" w:cs="Consolas"/>
         </w:rPr>
-        <w:t>M_nor()</w:t>
+        <w:t>M_nor</w:t>
+      </w:r>
+      <w:proofErr w:type="spellEnd"/>
+      <w:r>
+        <w:rPr>
+          <w:rFonts w:ascii="Consolas" w:eastAsia="Consolas" w:hAnsi="Consolas" w:cs="Consolas"/>
+        </w:rPr>
+        <w:t>()</w:t>
       </w:r>
       <w:bookmarkEnd w:id="175"/>
     </w:p>
@@ -23075,6 +24185,7 @@
       </w:r>
     </w:p>
     <w:p>
+      <w:proofErr w:type="spellStart"/>
       <w:r>
         <w:rPr>
           <w:rFonts w:ascii="Consolas" w:eastAsia="Consolas" w:hAnsi="Consolas" w:cs="Consolas"/>
@@ -23083,6 +24194,7 @@
         <w:lastRenderedPageBreak/>
         <w:t>queryExpressions</w:t>
       </w:r>
+      <w:proofErr w:type="spellEnd"/>
       <w:r>
         <w:t xml:space="preserve"> (List of Text String): The list of expressions (often created with other M_* functions) you wish to evaluate against.</w:t>
       </w:r>
@@ -23097,11 +24209,19 @@
       <w:bookmarkStart w:id="176" w:name="_8w2icghcodz" w:colFirst="0" w:colLast="0"/>
       <w:bookmarkStart w:id="177" w:name="_Toc45626226"/>
       <w:bookmarkEnd w:id="176"/>
+      <w:proofErr w:type="spellStart"/>
       <w:r>
         <w:rPr>
           <w:rFonts w:ascii="Consolas" w:eastAsia="Consolas" w:hAnsi="Consolas" w:cs="Consolas"/>
         </w:rPr>
-        <w:t>M_not()</w:t>
+        <w:t>M_not</w:t>
+      </w:r>
+      <w:proofErr w:type="spellEnd"/>
+      <w:r>
+        <w:rPr>
+          <w:rFonts w:ascii="Consolas" w:eastAsia="Consolas" w:hAnsi="Consolas" w:cs="Consolas"/>
+        </w:rPr>
+        <w:t>()</w:t>
       </w:r>
       <w:bookmarkEnd w:id="177"/>
     </w:p>
@@ -23122,6 +24242,7 @@
       </w:r>
     </w:p>
     <w:p>
+      <w:proofErr w:type="spellStart"/>
       <w:r>
         <w:rPr>
           <w:rFonts w:ascii="Consolas" w:eastAsia="Consolas" w:hAnsi="Consolas" w:cs="Consolas"/>
@@ -23129,6 +24250,7 @@
         </w:rPr>
         <w:t>queryExpression</w:t>
       </w:r>
+      <w:proofErr w:type="spellEnd"/>
       <w:r>
         <w:t xml:space="preserve"> (Text): The expression (often created with other M_* functions) you wish to evaluate against.</w:t>
       </w:r>
@@ -23143,11 +24265,19 @@
       <w:bookmarkStart w:id="178" w:name="_a07voqjn6t5o" w:colFirst="0" w:colLast="0"/>
       <w:bookmarkStart w:id="179" w:name="_Toc45626227"/>
       <w:bookmarkEnd w:id="178"/>
+      <w:proofErr w:type="spellStart"/>
       <w:r>
         <w:rPr>
           <w:rFonts w:ascii="Consolas" w:eastAsia="Consolas" w:hAnsi="Consolas" w:cs="Consolas"/>
         </w:rPr>
-        <w:t>M_or()</w:t>
+        <w:t>M_or</w:t>
+      </w:r>
+      <w:proofErr w:type="spellEnd"/>
+      <w:r>
+        <w:rPr>
+          <w:rFonts w:ascii="Consolas" w:eastAsia="Consolas" w:hAnsi="Consolas" w:cs="Consolas"/>
+        </w:rPr>
+        <w:t>()</w:t>
       </w:r>
       <w:bookmarkEnd w:id="179"/>
     </w:p>
@@ -23168,6 +24298,7 @@
       </w:r>
     </w:p>
     <w:p>
+      <w:proofErr w:type="spellStart"/>
       <w:r>
         <w:rPr>
           <w:rFonts w:ascii="Consolas" w:eastAsia="Consolas" w:hAnsi="Consolas" w:cs="Consolas"/>
@@ -23175,6 +24306,7 @@
         </w:rPr>
         <w:t>queryExpressions</w:t>
       </w:r>
+      <w:proofErr w:type="spellEnd"/>
       <w:r>
         <w:t xml:space="preserve"> (List of Text String): The list of expressions (often created with other M_* functions) you wish to evaluate against.</w:t>
       </w:r>
@@ -23217,11 +24349,19 @@
       <w:bookmarkStart w:id="182" w:name="_rnmv38pjwgud" w:colFirst="0" w:colLast="0"/>
       <w:bookmarkStart w:id="183" w:name="_Toc45626229"/>
       <w:bookmarkEnd w:id="182"/>
+      <w:proofErr w:type="spellStart"/>
       <w:r>
         <w:rPr>
           <w:rFonts w:ascii="Consolas" w:eastAsia="Consolas" w:hAnsi="Consolas" w:cs="Consolas"/>
         </w:rPr>
-        <w:t>M_exists()</w:t>
+        <w:t>M_exists</w:t>
+      </w:r>
+      <w:proofErr w:type="spellEnd"/>
+      <w:r>
+        <w:rPr>
+          <w:rFonts w:ascii="Consolas" w:eastAsia="Consolas" w:hAnsi="Consolas" w:cs="Consolas"/>
+        </w:rPr>
+        <w:t>()</w:t>
       </w:r>
       <w:bookmarkEnd w:id="183"/>
     </w:p>
@@ -23274,11 +24414,19 @@
       <w:bookmarkStart w:id="184" w:name="_ga40qveepuap" w:colFirst="0" w:colLast="0"/>
       <w:bookmarkStart w:id="185" w:name="_Toc45626230"/>
       <w:bookmarkEnd w:id="184"/>
+      <w:proofErr w:type="spellStart"/>
       <w:r>
         <w:rPr>
           <w:rFonts w:ascii="Consolas" w:eastAsia="Consolas" w:hAnsi="Consolas" w:cs="Consolas"/>
         </w:rPr>
-        <w:t>M_type()</w:t>
+        <w:t>M_type</w:t>
+      </w:r>
+      <w:proofErr w:type="spellEnd"/>
+      <w:r>
+        <w:rPr>
+          <w:rFonts w:ascii="Consolas" w:eastAsia="Consolas" w:hAnsi="Consolas" w:cs="Consolas"/>
+        </w:rPr>
+        <w:t>()</w:t>
       </w:r>
       <w:bookmarkEnd w:id="185"/>
     </w:p>
@@ -23349,11 +24497,19 @@
       <w:bookmarkStart w:id="188" w:name="_5w081x5btn2n" w:colFirst="0" w:colLast="0"/>
       <w:bookmarkStart w:id="189" w:name="_Toc45626232"/>
       <w:bookmarkEnd w:id="188"/>
+      <w:proofErr w:type="spellStart"/>
       <w:r>
         <w:rPr>
           <w:rFonts w:ascii="Consolas" w:eastAsia="Consolas" w:hAnsi="Consolas" w:cs="Consolas"/>
         </w:rPr>
-        <w:t>M_expr()</w:t>
+        <w:t>M_expr</w:t>
+      </w:r>
+      <w:proofErr w:type="spellEnd"/>
+      <w:r>
+        <w:rPr>
+          <w:rFonts w:ascii="Consolas" w:eastAsia="Consolas" w:hAnsi="Consolas" w:cs="Consolas"/>
+        </w:rPr>
+        <w:t>()</w:t>
       </w:r>
       <w:bookmarkEnd w:id="189"/>
     </w:p>
@@ -23374,6 +24530,7 @@
       </w:r>
     </w:p>
     <w:p>
+      <w:proofErr w:type="spellStart"/>
       <w:r>
         <w:rPr>
           <w:rFonts w:ascii="Consolas" w:eastAsia="Consolas" w:hAnsi="Consolas" w:cs="Consolas"/>
@@ -23381,6 +24538,7 @@
         </w:rPr>
         <w:t>queryExpression</w:t>
       </w:r>
+      <w:proofErr w:type="spellEnd"/>
       <w:r>
         <w:t xml:space="preserve"> (Text): The expression (often created with other M_* functions) you wish to evaluate against.</w:t>
       </w:r>
@@ -23395,11 +24553,19 @@
       <w:bookmarkStart w:id="190" w:name="_cylab4btvx5l" w:colFirst="0" w:colLast="0"/>
       <w:bookmarkStart w:id="191" w:name="_Toc45626233"/>
       <w:bookmarkEnd w:id="190"/>
+      <w:proofErr w:type="spellStart"/>
       <w:r>
         <w:rPr>
           <w:rFonts w:ascii="Consolas" w:eastAsia="Consolas" w:hAnsi="Consolas" w:cs="Consolas"/>
         </w:rPr>
-        <w:t>M_jsonSchema()</w:t>
+        <w:t>M_jsonSchema</w:t>
+      </w:r>
+      <w:proofErr w:type="spellEnd"/>
+      <w:r>
+        <w:rPr>
+          <w:rFonts w:ascii="Consolas" w:eastAsia="Consolas" w:hAnsi="Consolas" w:cs="Consolas"/>
+        </w:rPr>
+        <w:t>()</w:t>
       </w:r>
       <w:bookmarkEnd w:id="191"/>
     </w:p>
@@ -23412,14 +24578,23 @@
           <w:rPr>
             <w:color w:val="1155CC"/>
           </w:rPr>
-          <w:t>$jsonSchema</w:t>
-        </w:r>
+          <w:t>$</w:t>
+        </w:r>
+        <w:proofErr w:type="spellStart"/>
+        <w:r>
+          <w:rPr>
+            <w:color w:val="1155CC"/>
+          </w:rPr>
+          <w:t>jsonSchema</w:t>
+        </w:r>
+        <w:proofErr w:type="spellEnd"/>
       </w:hyperlink>
       <w:r>
         <w:t xml:space="preserve"> operator. Matches documents that satisfy the specified JSON Schema.</w:t>
       </w:r>
     </w:p>
     <w:p>
+      <w:proofErr w:type="spellStart"/>
       <w:r>
         <w:rPr>
           <w:rFonts w:ascii="Consolas" w:eastAsia="Consolas" w:hAnsi="Consolas" w:cs="Consolas"/>
@@ -23427,6 +24602,7 @@
         </w:rPr>
         <w:t>jsonSchema</w:t>
       </w:r>
+      <w:proofErr w:type="spellEnd"/>
       <w:r>
         <w:t xml:space="preserve"> (Text): The JSON Schema object, formatted according to </w:t>
       </w:r>
@@ -23452,11 +24628,19 @@
       <w:bookmarkStart w:id="192" w:name="_lpeh11c2ab6w" w:colFirst="0" w:colLast="0"/>
       <w:bookmarkStart w:id="193" w:name="_Toc45626234"/>
       <w:bookmarkEnd w:id="192"/>
+      <w:proofErr w:type="spellStart"/>
       <w:r>
         <w:rPr>
           <w:rFonts w:ascii="Consolas" w:eastAsia="Consolas" w:hAnsi="Consolas" w:cs="Consolas"/>
         </w:rPr>
-        <w:t>M_mod()</w:t>
+        <w:t>M_mod</w:t>
+      </w:r>
+      <w:proofErr w:type="spellEnd"/>
+      <w:r>
+        <w:rPr>
+          <w:rFonts w:ascii="Consolas" w:eastAsia="Consolas" w:hAnsi="Consolas" w:cs="Consolas"/>
+        </w:rPr>
+        <w:t>()</w:t>
       </w:r>
       <w:bookmarkEnd w:id="193"/>
     </w:p>
@@ -23510,11 +24694,19 @@
       <w:bookmarkStart w:id="194" w:name="_xwm9svyzsmp5" w:colFirst="0" w:colLast="0"/>
       <w:bookmarkStart w:id="195" w:name="_Toc45626235"/>
       <w:bookmarkEnd w:id="194"/>
+      <w:proofErr w:type="spellStart"/>
       <w:r>
         <w:rPr>
           <w:rFonts w:ascii="Consolas" w:eastAsia="Consolas" w:hAnsi="Consolas" w:cs="Consolas"/>
         </w:rPr>
-        <w:t>M_regex()</w:t>
+        <w:t>M_regex</w:t>
+      </w:r>
+      <w:proofErr w:type="spellEnd"/>
+      <w:r>
+        <w:rPr>
+          <w:rFonts w:ascii="Consolas" w:eastAsia="Consolas" w:hAnsi="Consolas" w:cs="Consolas"/>
+        </w:rPr>
+        <w:t>()</w:t>
       </w:r>
       <w:bookmarkEnd w:id="195"/>
     </w:p>
@@ -23571,32 +24763,28 @@
           <w:color w:val="585260"/>
           <w:shd w:val="clear" w:color="auto" w:fill="EFECF4"/>
         </w:rPr>
-        <w:t>"i"</w:t>
-      </w:r>
-      <w:r>
-        <w:t xml:space="preserve">, </w:t>
-      </w:r>
+        <w:t>"</w:t>
+      </w:r>
+      <w:proofErr w:type="spellStart"/>
       <w:r>
         <w:rPr>
           <w:rFonts w:ascii="Consolas" w:eastAsia="Consolas" w:hAnsi="Consolas" w:cs="Consolas"/>
           <w:color w:val="585260"/>
           <w:shd w:val="clear" w:color="auto" w:fill="EFECF4"/>
         </w:rPr>
-        <w:t>"m"</w:t>
-      </w:r>
-      <w:r>
-        <w:t xml:space="preserve">, </w:t>
-      </w:r>
+        <w:t>i</w:t>
+      </w:r>
+      <w:proofErr w:type="spellEnd"/>
       <w:r>
         <w:rPr>
           <w:rFonts w:ascii="Consolas" w:eastAsia="Consolas" w:hAnsi="Consolas" w:cs="Consolas"/>
           <w:color w:val="585260"/>
           <w:shd w:val="clear" w:color="auto" w:fill="EFECF4"/>
         </w:rPr>
-        <w:t>"s"</w:t>
-      </w:r>
-      <w:r>
-        <w:t xml:space="preserve">, and/or </w:t>
+        <w:t>"</w:t>
+      </w:r>
+      <w:r>
+        <w:t xml:space="preserve">, </w:t>
       </w:r>
       <w:r>
         <w:rPr>
@@ -23604,10 +24792,10 @@
           <w:color w:val="585260"/>
           <w:shd w:val="clear" w:color="auto" w:fill="EFECF4"/>
         </w:rPr>
-        <w:t>"x"</w:t>
-      </w:r>
-      <w:r>
-        <w:t xml:space="preserve">), e.g. </w:t>
+        <w:t>"m"</w:t>
+      </w:r>
+      <w:r>
+        <w:t xml:space="preserve">, </w:t>
       </w:r>
       <w:r>
         <w:rPr>
@@ -23615,7 +24803,47 @@
           <w:color w:val="585260"/>
           <w:shd w:val="clear" w:color="auto" w:fill="EFECF4"/>
         </w:rPr>
-        <w:t>"im"</w:t>
+        <w:t>"s"</w:t>
+      </w:r>
+      <w:r>
+        <w:t xml:space="preserve">, and/or </w:t>
+      </w:r>
+      <w:r>
+        <w:rPr>
+          <w:rFonts w:ascii="Consolas" w:eastAsia="Consolas" w:hAnsi="Consolas" w:cs="Consolas"/>
+          <w:color w:val="585260"/>
+          <w:shd w:val="clear" w:color="auto" w:fill="EFECF4"/>
+        </w:rPr>
+        <w:t>"x"</w:t>
+      </w:r>
+      <w:r>
+        <w:t xml:space="preserve">), e.g. </w:t>
+      </w:r>
+      <w:r>
+        <w:rPr>
+          <w:rFonts w:ascii="Consolas" w:eastAsia="Consolas" w:hAnsi="Consolas" w:cs="Consolas"/>
+          <w:color w:val="585260"/>
+          <w:shd w:val="clear" w:color="auto" w:fill="EFECF4"/>
+        </w:rPr>
+        <w:t>"</w:t>
+      </w:r>
+      <w:proofErr w:type="spellStart"/>
+      <w:r>
+        <w:rPr>
+          <w:rFonts w:ascii="Consolas" w:eastAsia="Consolas" w:hAnsi="Consolas" w:cs="Consolas"/>
+          <w:color w:val="585260"/>
+          <w:shd w:val="clear" w:color="auto" w:fill="EFECF4"/>
+        </w:rPr>
+        <w:t>im</w:t>
+      </w:r>
+      <w:proofErr w:type="spellEnd"/>
+      <w:r>
+        <w:rPr>
+          <w:rFonts w:ascii="Consolas" w:eastAsia="Consolas" w:hAnsi="Consolas" w:cs="Consolas"/>
+          <w:color w:val="585260"/>
+          <w:shd w:val="clear" w:color="auto" w:fill="EFECF4"/>
+        </w:rPr>
+        <w:t>"</w:t>
       </w:r>
       <w:r>
         <w:t xml:space="preserve"> for 'ignore case' and 'multiline' searches</w:t>
@@ -23661,11 +24889,19 @@
                 <w:rFonts w:ascii="Consolas" w:eastAsia="Consolas" w:hAnsi="Consolas" w:cs="Consolas"/>
               </w:rPr>
             </w:pPr>
-            <w:r>
-              <w:rPr>
-                <w:rFonts w:ascii="Consolas" w:eastAsia="Consolas" w:hAnsi="Consolas" w:cs="Consolas"/>
-              </w:rPr>
-              <w:t>M_query(</w:t>
+            <w:proofErr w:type="spellStart"/>
+            <w:r>
+              <w:rPr>
+                <w:rFonts w:ascii="Consolas" w:eastAsia="Consolas" w:hAnsi="Consolas" w:cs="Consolas"/>
+              </w:rPr>
+              <w:t>M_query</w:t>
+            </w:r>
+            <w:proofErr w:type="spellEnd"/>
+            <w:r>
+              <w:rPr>
+                <w:rFonts w:ascii="Consolas" w:eastAsia="Consolas" w:hAnsi="Consolas" w:cs="Consolas"/>
+              </w:rPr>
+              <w:t>(</w:t>
             </w:r>
           </w:p>
           <w:p>
@@ -23681,7 +24917,21 @@
               <w:rPr>
                 <w:rFonts w:ascii="Consolas" w:eastAsia="Consolas" w:hAnsi="Consolas" w:cs="Consolas"/>
               </w:rPr>
-              <w:t xml:space="preserve">  M_field(</w:t>
+              <w:t xml:space="preserve">  </w:t>
+            </w:r>
+            <w:proofErr w:type="spellStart"/>
+            <w:r>
+              <w:rPr>
+                <w:rFonts w:ascii="Consolas" w:eastAsia="Consolas" w:hAnsi="Consolas" w:cs="Consolas"/>
+              </w:rPr>
+              <w:t>M_field</w:t>
+            </w:r>
+            <w:proofErr w:type="spellEnd"/>
+            <w:r>
+              <w:rPr>
+                <w:rFonts w:ascii="Consolas" w:eastAsia="Consolas" w:hAnsi="Consolas" w:cs="Consolas"/>
+              </w:rPr>
+              <w:t>(</w:t>
             </w:r>
           </w:p>
           <w:p>
@@ -23697,7 +24947,21 @@
               <w:rPr>
                 <w:rFonts w:ascii="Consolas" w:eastAsia="Consolas" w:hAnsi="Consolas" w:cs="Consolas"/>
               </w:rPr>
-              <w:t xml:space="preserve">    "lastName",</w:t>
+              <w:t xml:space="preserve">    "</w:t>
+            </w:r>
+            <w:proofErr w:type="spellStart"/>
+            <w:r>
+              <w:rPr>
+                <w:rFonts w:ascii="Consolas" w:eastAsia="Consolas" w:hAnsi="Consolas" w:cs="Consolas"/>
+              </w:rPr>
+              <w:t>lastName</w:t>
+            </w:r>
+            <w:proofErr w:type="spellEnd"/>
+            <w:r>
+              <w:rPr>
+                <w:rFonts w:ascii="Consolas" w:eastAsia="Consolas" w:hAnsi="Consolas" w:cs="Consolas"/>
+              </w:rPr>
+              <w:t>",</w:t>
             </w:r>
           </w:p>
           <w:p>
@@ -23713,7 +24977,35 @@
               <w:rPr>
                 <w:rFonts w:ascii="Consolas" w:eastAsia="Consolas" w:hAnsi="Consolas" w:cs="Consolas"/>
               </w:rPr>
-              <w:t xml:space="preserve">    M_regex("^St", "i")</w:t>
+              <w:t xml:space="preserve">    </w:t>
+            </w:r>
+            <w:proofErr w:type="spellStart"/>
+            <w:r>
+              <w:rPr>
+                <w:rFonts w:ascii="Consolas" w:eastAsia="Consolas" w:hAnsi="Consolas" w:cs="Consolas"/>
+              </w:rPr>
+              <w:t>M_regex</w:t>
+            </w:r>
+            <w:proofErr w:type="spellEnd"/>
+            <w:r>
+              <w:rPr>
+                <w:rFonts w:ascii="Consolas" w:eastAsia="Consolas" w:hAnsi="Consolas" w:cs="Consolas"/>
+              </w:rPr>
+              <w:t>("^St", "</w:t>
+            </w:r>
+            <w:proofErr w:type="spellStart"/>
+            <w:r>
+              <w:rPr>
+                <w:rFonts w:ascii="Consolas" w:eastAsia="Consolas" w:hAnsi="Consolas" w:cs="Consolas"/>
+              </w:rPr>
+              <w:t>i</w:t>
+            </w:r>
+            <w:proofErr w:type="spellEnd"/>
+            <w:r>
+              <w:rPr>
+                <w:rFonts w:ascii="Consolas" w:eastAsia="Consolas" w:hAnsi="Consolas" w:cs="Consolas"/>
+              </w:rPr>
+              <w:t>")</w:t>
             </w:r>
           </w:p>
           <w:p>
@@ -23791,7 +25083,35 @@
               <w:rPr>
                 <w:rFonts w:ascii="Consolas" w:eastAsia="Consolas" w:hAnsi="Consolas" w:cs="Consolas"/>
               </w:rPr>
-              <w:t>{ "lastName": { "$regex": /^St/i } }</w:t>
+              <w:t>{ "</w:t>
+            </w:r>
+            <w:proofErr w:type="spellStart"/>
+            <w:r>
+              <w:rPr>
+                <w:rFonts w:ascii="Consolas" w:eastAsia="Consolas" w:hAnsi="Consolas" w:cs="Consolas"/>
+              </w:rPr>
+              <w:t>lastName</w:t>
+            </w:r>
+            <w:proofErr w:type="spellEnd"/>
+            <w:r>
+              <w:rPr>
+                <w:rFonts w:ascii="Consolas" w:eastAsia="Consolas" w:hAnsi="Consolas" w:cs="Consolas"/>
+              </w:rPr>
+              <w:t>": { "$regex": /^St/</w:t>
+            </w:r>
+            <w:proofErr w:type="spellStart"/>
+            <w:r>
+              <w:rPr>
+                <w:rFonts w:ascii="Consolas" w:eastAsia="Consolas" w:hAnsi="Consolas" w:cs="Consolas"/>
+              </w:rPr>
+              <w:t>i</w:t>
+            </w:r>
+            <w:proofErr w:type="spellEnd"/>
+            <w:r>
+              <w:rPr>
+                <w:rFonts w:ascii="Consolas" w:eastAsia="Consolas" w:hAnsi="Consolas" w:cs="Consolas"/>
+              </w:rPr>
+              <w:t xml:space="preserve"> } }</w:t>
             </w:r>
           </w:p>
         </w:tc>
@@ -23807,11 +25127,19 @@
       <w:bookmarkStart w:id="196" w:name="_5r562onfomh" w:colFirst="0" w:colLast="0"/>
       <w:bookmarkStart w:id="197" w:name="_Toc45626236"/>
       <w:bookmarkEnd w:id="196"/>
+      <w:proofErr w:type="spellStart"/>
       <w:r>
         <w:rPr>
           <w:rFonts w:ascii="Consolas" w:eastAsia="Consolas" w:hAnsi="Consolas" w:cs="Consolas"/>
         </w:rPr>
-        <w:t>M_text()</w:t>
+        <w:t>M_text</w:t>
+      </w:r>
+      <w:proofErr w:type="spellEnd"/>
+      <w:r>
+        <w:rPr>
+          <w:rFonts w:ascii="Consolas" w:eastAsia="Consolas" w:hAnsi="Consolas" w:cs="Consolas"/>
+        </w:rPr>
+        <w:t>()</w:t>
       </w:r>
       <w:bookmarkEnd w:id="197"/>
     </w:p>
@@ -23895,6 +25223,7 @@
           <w:szCs w:val="21"/>
         </w:rPr>
       </w:pPr>
+      <w:proofErr w:type="spellStart"/>
       <w:r>
         <w:rPr>
           <w:rFonts w:ascii="Consolas" w:eastAsia="Consolas" w:hAnsi="Consolas" w:cs="Consolas"/>
@@ -23902,21 +25231,39 @@
         </w:rPr>
         <w:t>caseSensitive</w:t>
       </w:r>
+      <w:proofErr w:type="spellEnd"/>
       <w:r>
         <w:rPr>
           <w:sz w:val="21"/>
           <w:szCs w:val="21"/>
         </w:rPr>
-        <w:t xml:space="preserve"> (Boolean): Optional (use null to omit). A boolean flag to enable or disable case sensitive search. Defaults to false; i.e. the search defers to the case insensitivity of the text index.</w:t>
-      </w:r>
-    </w:p>
-    <w:p>
-      <w:pPr>
+        <w:t xml:space="preserve"> (Boolean): Optional (use null to omit). A </w:t>
+      </w:r>
+      <w:proofErr w:type="spellStart"/>
+      <w:r>
         <w:rPr>
           <w:sz w:val="21"/>
           <w:szCs w:val="21"/>
         </w:rPr>
-      </w:pPr>
+        <w:t>boolean</w:t>
+      </w:r>
+      <w:proofErr w:type="spellEnd"/>
+      <w:r>
+        <w:rPr>
+          <w:sz w:val="21"/>
+          <w:szCs w:val="21"/>
+        </w:rPr>
+        <w:t xml:space="preserve"> flag to enable or disable case sensitive search. Defaults to false; i.e. the search defers to the case insensitivity of the text index.</w:t>
+      </w:r>
+    </w:p>
+    <w:p>
+      <w:pPr>
+        <w:rPr>
+          <w:sz w:val="21"/>
+          <w:szCs w:val="21"/>
+        </w:rPr>
+      </w:pPr>
+      <w:proofErr w:type="spellStart"/>
       <w:r>
         <w:rPr>
           <w:rFonts w:ascii="Consolas" w:eastAsia="Consolas" w:hAnsi="Consolas" w:cs="Consolas"/>
@@ -23924,12 +25271,29 @@
         </w:rPr>
         <w:t>diacriticSensitive</w:t>
       </w:r>
+      <w:proofErr w:type="spellEnd"/>
       <w:r>
         <w:rPr>
           <w:sz w:val="21"/>
           <w:szCs w:val="21"/>
         </w:rPr>
-        <w:t xml:space="preserve"> (Boolean): Optional (use null to omit). A boolean flag to enable or disable diacritic sensitive search against version 3 text indexes. Defaults to false; i.e. the search defers to the diacritic insensitivity of the text index.</w:t>
+        <w:t xml:space="preserve"> (Boolean): Optional (use null to omit). A </w:t>
+      </w:r>
+      <w:proofErr w:type="spellStart"/>
+      <w:r>
+        <w:rPr>
+          <w:sz w:val="21"/>
+          <w:szCs w:val="21"/>
+        </w:rPr>
+        <w:t>boolean</w:t>
+      </w:r>
+      <w:proofErr w:type="spellEnd"/>
+      <w:r>
+        <w:rPr>
+          <w:sz w:val="21"/>
+          <w:szCs w:val="21"/>
+        </w:rPr>
+        <w:t xml:space="preserve"> flag to enable or disable diacritic sensitive search against version 3 text indexes. Defaults to false; i.e. the search defers to the diacritic insensitivity of the text index.</w:t>
       </w:r>
     </w:p>
     <w:p>
@@ -23942,11 +25306,19 @@
       <w:bookmarkStart w:id="198" w:name="_tkvoih2pomet" w:colFirst="0" w:colLast="0"/>
       <w:bookmarkStart w:id="199" w:name="_Toc45626237"/>
       <w:bookmarkEnd w:id="198"/>
+      <w:proofErr w:type="spellStart"/>
       <w:r>
         <w:rPr>
           <w:rFonts w:ascii="Consolas" w:eastAsia="Consolas" w:hAnsi="Consolas" w:cs="Consolas"/>
         </w:rPr>
-        <w:t>M_where()</w:t>
+        <w:t>M_where</w:t>
+      </w:r>
+      <w:proofErr w:type="spellEnd"/>
+      <w:r>
+        <w:rPr>
+          <w:rFonts w:ascii="Consolas" w:eastAsia="Consolas" w:hAnsi="Consolas" w:cs="Consolas"/>
+        </w:rPr>
+        <w:t>()</w:t>
       </w:r>
       <w:bookmarkEnd w:id="199"/>
     </w:p>
@@ -24033,6 +25405,7 @@
           <w:szCs w:val="21"/>
         </w:rPr>
       </w:pPr>
+      <w:proofErr w:type="spellStart"/>
       <w:r>
         <w:rPr>
           <w:rFonts w:ascii="Consolas" w:eastAsia="Consolas" w:hAnsi="Consolas" w:cs="Consolas"/>
@@ -24040,6 +25413,7 @@
         </w:rPr>
         <w:t>javaScript</w:t>
       </w:r>
+      <w:proofErr w:type="spellEnd"/>
       <w:r>
         <w:rPr>
           <w:sz w:val="21"/>
@@ -24054,7 +25428,15 @@
       </w:pPr>
       <w:r>
         <w:lastRenderedPageBreak/>
-        <w:t>This example would match all MongoDB Documents where the last name equals “Gudgen”:</w:t>
+        <w:t>This example would match all MongoDB Documents where the last name equals “</w:t>
+      </w:r>
+      <w:proofErr w:type="spellStart"/>
+      <w:r>
+        <w:t>Gudgen</w:t>
+      </w:r>
+      <w:proofErr w:type="spellEnd"/>
+      <w:r>
+        <w:t>”:</w:t>
       </w:r>
     </w:p>
     <w:tbl>
@@ -24087,11 +25469,19 @@
                 <w:rFonts w:ascii="Consolas" w:eastAsia="Consolas" w:hAnsi="Consolas" w:cs="Consolas"/>
               </w:rPr>
             </w:pPr>
-            <w:r>
-              <w:rPr>
-                <w:rFonts w:ascii="Consolas" w:eastAsia="Consolas" w:hAnsi="Consolas" w:cs="Consolas"/>
-              </w:rPr>
-              <w:t>M_query(</w:t>
+            <w:proofErr w:type="spellStart"/>
+            <w:r>
+              <w:rPr>
+                <w:rFonts w:ascii="Consolas" w:eastAsia="Consolas" w:hAnsi="Consolas" w:cs="Consolas"/>
+              </w:rPr>
+              <w:t>M_query</w:t>
+            </w:r>
+            <w:proofErr w:type="spellEnd"/>
+            <w:r>
+              <w:rPr>
+                <w:rFonts w:ascii="Consolas" w:eastAsia="Consolas" w:hAnsi="Consolas" w:cs="Consolas"/>
+              </w:rPr>
+              <w:t>(</w:t>
             </w:r>
           </w:p>
           <w:p>
@@ -24106,7 +25496,35 @@
               <w:rPr>
                 <w:rFonts w:ascii="Consolas" w:eastAsia="Consolas" w:hAnsi="Consolas" w:cs="Consolas"/>
               </w:rPr>
-              <w:t xml:space="preserve">  M_where("function() { return (hex_md5(this.lastName) == '9af26c4c8b156852e86d49566d96a0d1') }")</w:t>
+              <w:t xml:space="preserve">  </w:t>
+            </w:r>
+            <w:proofErr w:type="spellStart"/>
+            <w:r>
+              <w:rPr>
+                <w:rFonts w:ascii="Consolas" w:eastAsia="Consolas" w:hAnsi="Consolas" w:cs="Consolas"/>
+              </w:rPr>
+              <w:t>M_where</w:t>
+            </w:r>
+            <w:proofErr w:type="spellEnd"/>
+            <w:r>
+              <w:rPr>
+                <w:rFonts w:ascii="Consolas" w:eastAsia="Consolas" w:hAnsi="Consolas" w:cs="Consolas"/>
+              </w:rPr>
+              <w:t>("function() { return (hex_md5(</w:t>
+            </w:r>
+            <w:proofErr w:type="spellStart"/>
+            <w:r>
+              <w:rPr>
+                <w:rFonts w:ascii="Consolas" w:eastAsia="Consolas" w:hAnsi="Consolas" w:cs="Consolas"/>
+              </w:rPr>
+              <w:t>this.lastName</w:t>
+            </w:r>
+            <w:proofErr w:type="spellEnd"/>
+            <w:r>
+              <w:rPr>
+                <w:rFonts w:ascii="Consolas" w:eastAsia="Consolas" w:hAnsi="Consolas" w:cs="Consolas"/>
+              </w:rPr>
+              <w:t>) == '9af26c4c8b156852e86d49566d96a0d1') }")</w:t>
             </w:r>
           </w:p>
           <w:p>
@@ -24167,7 +25585,21 @@
               <w:rPr>
                 <w:rFonts w:ascii="Consolas" w:eastAsia="Consolas" w:hAnsi="Consolas" w:cs="Consolas"/>
               </w:rPr>
-              <w:t>{ "$where": "function() { return (hex_md5(this.lastName) == \'9af26c4c8b156852e86d49566d96a0d1\') }" }</w:t>
+              <w:t>{ "$where": "function() { return (hex_md5(</w:t>
+            </w:r>
+            <w:proofErr w:type="spellStart"/>
+            <w:r>
+              <w:rPr>
+                <w:rFonts w:ascii="Consolas" w:eastAsia="Consolas" w:hAnsi="Consolas" w:cs="Consolas"/>
+              </w:rPr>
+              <w:t>this.lastName</w:t>
+            </w:r>
+            <w:proofErr w:type="spellEnd"/>
+            <w:r>
+              <w:rPr>
+                <w:rFonts w:ascii="Consolas" w:eastAsia="Consolas" w:hAnsi="Consolas" w:cs="Consolas"/>
+              </w:rPr>
+              <w:t>) == \'9af26c4c8b156852e86d49566d96a0d1\') }" }</w:t>
             </w:r>
           </w:p>
         </w:tc>
@@ -24217,6 +25649,7 @@
       <w:r>
         <w:t xml:space="preserve">This expression will produce a query for finding MongoDB Documents with </w:t>
       </w:r>
+      <w:proofErr w:type="spellStart"/>
       <w:r>
         <w:rPr>
           <w:rFonts w:ascii="Consolas" w:eastAsia="Consolas" w:hAnsi="Consolas" w:cs="Consolas"/>
@@ -24225,6 +25658,7 @@
         </w:rPr>
         <w:t>createdOn</w:t>
       </w:r>
+      <w:proofErr w:type="spellEnd"/>
       <w:r>
         <w:t xml:space="preserve"> in the month of </w:t>
       </w:r>
@@ -24265,11 +25699,19 @@
                 <w:rFonts w:ascii="Consolas" w:eastAsia="Consolas" w:hAnsi="Consolas" w:cs="Consolas"/>
               </w:rPr>
             </w:pPr>
-            <w:r>
-              <w:rPr>
-                <w:rFonts w:ascii="Consolas" w:eastAsia="Consolas" w:hAnsi="Consolas" w:cs="Consolas"/>
-              </w:rPr>
-              <w:t>M_query(</w:t>
+            <w:proofErr w:type="spellStart"/>
+            <w:r>
+              <w:rPr>
+                <w:rFonts w:ascii="Consolas" w:eastAsia="Consolas" w:hAnsi="Consolas" w:cs="Consolas"/>
+              </w:rPr>
+              <w:t>M_query</w:t>
+            </w:r>
+            <w:proofErr w:type="spellEnd"/>
+            <w:r>
+              <w:rPr>
+                <w:rFonts w:ascii="Consolas" w:eastAsia="Consolas" w:hAnsi="Consolas" w:cs="Consolas"/>
+              </w:rPr>
+              <w:t>(</w:t>
             </w:r>
           </w:p>
           <w:p>
@@ -24284,7 +25726,21 @@
               <w:rPr>
                 <w:rFonts w:ascii="Consolas" w:eastAsia="Consolas" w:hAnsi="Consolas" w:cs="Consolas"/>
               </w:rPr>
-              <w:t xml:space="preserve">  M_field(</w:t>
+              <w:t xml:space="preserve">  </w:t>
+            </w:r>
+            <w:proofErr w:type="spellStart"/>
+            <w:r>
+              <w:rPr>
+                <w:rFonts w:ascii="Consolas" w:eastAsia="Consolas" w:hAnsi="Consolas" w:cs="Consolas"/>
+              </w:rPr>
+              <w:t>M_field</w:t>
+            </w:r>
+            <w:proofErr w:type="spellEnd"/>
+            <w:r>
+              <w:rPr>
+                <w:rFonts w:ascii="Consolas" w:eastAsia="Consolas" w:hAnsi="Consolas" w:cs="Consolas"/>
+              </w:rPr>
+              <w:t>(</w:t>
             </w:r>
           </w:p>
           <w:p>
@@ -24299,7 +25755,21 @@
               <w:rPr>
                 <w:rFonts w:ascii="Consolas" w:eastAsia="Consolas" w:hAnsi="Consolas" w:cs="Consolas"/>
               </w:rPr>
-              <w:t xml:space="preserve">    "createdOn",</w:t>
+              <w:t xml:space="preserve">    "</w:t>
+            </w:r>
+            <w:proofErr w:type="spellStart"/>
+            <w:r>
+              <w:rPr>
+                <w:rFonts w:ascii="Consolas" w:eastAsia="Consolas" w:hAnsi="Consolas" w:cs="Consolas"/>
+              </w:rPr>
+              <w:t>createdOn</w:t>
+            </w:r>
+            <w:proofErr w:type="spellEnd"/>
+            <w:r>
+              <w:rPr>
+                <w:rFonts w:ascii="Consolas" w:eastAsia="Consolas" w:hAnsi="Consolas" w:cs="Consolas"/>
+              </w:rPr>
+              <w:t>",</w:t>
             </w:r>
           </w:p>
           <w:p>
@@ -24314,7 +25784,21 @@
               <w:rPr>
                 <w:rFonts w:ascii="Consolas" w:eastAsia="Consolas" w:hAnsi="Consolas" w:cs="Consolas"/>
               </w:rPr>
-              <w:t xml:space="preserve">    M_gte(date(2019, 12, 1)),</w:t>
+              <w:t xml:space="preserve">    </w:t>
+            </w:r>
+            <w:proofErr w:type="spellStart"/>
+            <w:r>
+              <w:rPr>
+                <w:rFonts w:ascii="Consolas" w:eastAsia="Consolas" w:hAnsi="Consolas" w:cs="Consolas"/>
+              </w:rPr>
+              <w:t>M_gte</w:t>
+            </w:r>
+            <w:proofErr w:type="spellEnd"/>
+            <w:r>
+              <w:rPr>
+                <w:rFonts w:ascii="Consolas" w:eastAsia="Consolas" w:hAnsi="Consolas" w:cs="Consolas"/>
+              </w:rPr>
+              <w:t>(date(2019, 12, 1)),</w:t>
             </w:r>
           </w:p>
           <w:p>
@@ -24329,7 +25813,21 @@
               <w:rPr>
                 <w:rFonts w:ascii="Consolas" w:eastAsia="Consolas" w:hAnsi="Consolas" w:cs="Consolas"/>
               </w:rPr>
-              <w:t xml:space="preserve">    M_lt(date(2020, 1, 1))</w:t>
+              <w:t xml:space="preserve">    </w:t>
+            </w:r>
+            <w:proofErr w:type="spellStart"/>
+            <w:r>
+              <w:rPr>
+                <w:rFonts w:ascii="Consolas" w:eastAsia="Consolas" w:hAnsi="Consolas" w:cs="Consolas"/>
+              </w:rPr>
+              <w:t>M_lt</w:t>
+            </w:r>
+            <w:proofErr w:type="spellEnd"/>
+            <w:r>
+              <w:rPr>
+                <w:rFonts w:ascii="Consolas" w:eastAsia="Consolas" w:hAnsi="Consolas" w:cs="Consolas"/>
+              </w:rPr>
+              <w:t>(date(2020, 1, 1))</w:t>
             </w:r>
           </w:p>
           <w:p>
@@ -24420,7 +25918,21 @@
               <w:rPr>
                 <w:rFonts w:ascii="Consolas" w:eastAsia="Consolas" w:hAnsi="Consolas" w:cs="Consolas"/>
               </w:rPr>
-              <w:t xml:space="preserve">  "createdOn": {</w:t>
+              <w:t xml:space="preserve">  "</w:t>
+            </w:r>
+            <w:proofErr w:type="spellStart"/>
+            <w:r>
+              <w:rPr>
+                <w:rFonts w:ascii="Consolas" w:eastAsia="Consolas" w:hAnsi="Consolas" w:cs="Consolas"/>
+              </w:rPr>
+              <w:t>createdOn</w:t>
+            </w:r>
+            <w:proofErr w:type="spellEnd"/>
+            <w:r>
+              <w:rPr>
+                <w:rFonts w:ascii="Consolas" w:eastAsia="Consolas" w:hAnsi="Consolas" w:cs="Consolas"/>
+              </w:rPr>
+              <w:t>": {</w:t>
             </w:r>
           </w:p>
           <w:p>
@@ -24435,7 +25947,35 @@
               <w:rPr>
                 <w:rFonts w:ascii="Consolas" w:eastAsia="Consolas" w:hAnsi="Consolas" w:cs="Consolas"/>
               </w:rPr>
-              <w:t xml:space="preserve">    "$gte": ISODate("2019-12-01T00:00:00.000Z"),</w:t>
+              <w:t xml:space="preserve">    "$</w:t>
+            </w:r>
+            <w:proofErr w:type="spellStart"/>
+            <w:r>
+              <w:rPr>
+                <w:rFonts w:ascii="Consolas" w:eastAsia="Consolas" w:hAnsi="Consolas" w:cs="Consolas"/>
+              </w:rPr>
+              <w:t>gte</w:t>
+            </w:r>
+            <w:proofErr w:type="spellEnd"/>
+            <w:r>
+              <w:rPr>
+                <w:rFonts w:ascii="Consolas" w:eastAsia="Consolas" w:hAnsi="Consolas" w:cs="Consolas"/>
+              </w:rPr>
+              <w:t xml:space="preserve">": </w:t>
+            </w:r>
+            <w:proofErr w:type="spellStart"/>
+            <w:r>
+              <w:rPr>
+                <w:rFonts w:ascii="Consolas" w:eastAsia="Consolas" w:hAnsi="Consolas" w:cs="Consolas"/>
+              </w:rPr>
+              <w:t>ISODate</w:t>
+            </w:r>
+            <w:proofErr w:type="spellEnd"/>
+            <w:r>
+              <w:rPr>
+                <w:rFonts w:ascii="Consolas" w:eastAsia="Consolas" w:hAnsi="Consolas" w:cs="Consolas"/>
+              </w:rPr>
+              <w:t>("2019-12-01T00:00:00.000Z"),</w:t>
             </w:r>
           </w:p>
           <w:p>
@@ -24450,7 +25990,35 @@
               <w:rPr>
                 <w:rFonts w:ascii="Consolas" w:eastAsia="Consolas" w:hAnsi="Consolas" w:cs="Consolas"/>
               </w:rPr>
-              <w:t xml:space="preserve">    "$lt": ISODate("2020-01-01T00:00:00.000Z")</w:t>
+              <w:t xml:space="preserve">    "$</w:t>
+            </w:r>
+            <w:proofErr w:type="spellStart"/>
+            <w:r>
+              <w:rPr>
+                <w:rFonts w:ascii="Consolas" w:eastAsia="Consolas" w:hAnsi="Consolas" w:cs="Consolas"/>
+              </w:rPr>
+              <w:t>lt</w:t>
+            </w:r>
+            <w:proofErr w:type="spellEnd"/>
+            <w:r>
+              <w:rPr>
+                <w:rFonts w:ascii="Consolas" w:eastAsia="Consolas" w:hAnsi="Consolas" w:cs="Consolas"/>
+              </w:rPr>
+              <w:t xml:space="preserve">": </w:t>
+            </w:r>
+            <w:proofErr w:type="spellStart"/>
+            <w:r>
+              <w:rPr>
+                <w:rFonts w:ascii="Consolas" w:eastAsia="Consolas" w:hAnsi="Consolas" w:cs="Consolas"/>
+              </w:rPr>
+              <w:t>ISODate</w:t>
+            </w:r>
+            <w:proofErr w:type="spellEnd"/>
+            <w:r>
+              <w:rPr>
+                <w:rFonts w:ascii="Consolas" w:eastAsia="Consolas" w:hAnsi="Consolas" w:cs="Consolas"/>
+              </w:rPr>
+              <w:t>("2020-01-01T00:00:00.000Z")</w:t>
             </w:r>
           </w:p>
           <w:p>
@@ -24508,6 +26076,7 @@
       <w:r>
         <w:t xml:space="preserve">As mentioned earlier, MongoDB stores all dates in UTC and does not have a date without time. Similar to above, in order to find all MongoDB Documents with </w:t>
       </w:r>
+      <w:proofErr w:type="spellStart"/>
       <w:r>
         <w:rPr>
           <w:rFonts w:ascii="Consolas" w:eastAsia="Consolas" w:hAnsi="Consolas" w:cs="Consolas"/>
@@ -24516,8 +26085,17 @@
         </w:rPr>
         <w:t>createdOn</w:t>
       </w:r>
-      <w:r>
-        <w:t xml:space="preserve"> on a single day, use $gte of that day:</w:t>
+      <w:proofErr w:type="spellEnd"/>
+      <w:r>
+        <w:t xml:space="preserve"> on a single day, use $</w:t>
+      </w:r>
+      <w:proofErr w:type="spellStart"/>
+      <w:r>
+        <w:t>gte</w:t>
+      </w:r>
+      <w:proofErr w:type="spellEnd"/>
+      <w:r>
+        <w:t xml:space="preserve"> of that day:</w:t>
       </w:r>
     </w:p>
     <w:tbl>
@@ -24550,11 +26128,19 @@
                 <w:rFonts w:ascii="Consolas" w:eastAsia="Consolas" w:hAnsi="Consolas" w:cs="Consolas"/>
               </w:rPr>
             </w:pPr>
-            <w:r>
-              <w:rPr>
-                <w:rFonts w:ascii="Consolas" w:eastAsia="Consolas" w:hAnsi="Consolas" w:cs="Consolas"/>
-              </w:rPr>
-              <w:t>M_query(</w:t>
+            <w:proofErr w:type="spellStart"/>
+            <w:r>
+              <w:rPr>
+                <w:rFonts w:ascii="Consolas" w:eastAsia="Consolas" w:hAnsi="Consolas" w:cs="Consolas"/>
+              </w:rPr>
+              <w:t>M_query</w:t>
+            </w:r>
+            <w:proofErr w:type="spellEnd"/>
+            <w:r>
+              <w:rPr>
+                <w:rFonts w:ascii="Consolas" w:eastAsia="Consolas" w:hAnsi="Consolas" w:cs="Consolas"/>
+              </w:rPr>
+              <w:t>(</w:t>
             </w:r>
           </w:p>
           <w:p>
@@ -24569,7 +26155,21 @@
               <w:rPr>
                 <w:rFonts w:ascii="Consolas" w:eastAsia="Consolas" w:hAnsi="Consolas" w:cs="Consolas"/>
               </w:rPr>
-              <w:t xml:space="preserve">  M_field(</w:t>
+              <w:t xml:space="preserve">  </w:t>
+            </w:r>
+            <w:proofErr w:type="spellStart"/>
+            <w:r>
+              <w:rPr>
+                <w:rFonts w:ascii="Consolas" w:eastAsia="Consolas" w:hAnsi="Consolas" w:cs="Consolas"/>
+              </w:rPr>
+              <w:t>M_field</w:t>
+            </w:r>
+            <w:proofErr w:type="spellEnd"/>
+            <w:r>
+              <w:rPr>
+                <w:rFonts w:ascii="Consolas" w:eastAsia="Consolas" w:hAnsi="Consolas" w:cs="Consolas"/>
+              </w:rPr>
+              <w:t>(</w:t>
             </w:r>
           </w:p>
           <w:p>
@@ -24584,7 +26184,21 @@
               <w:rPr>
                 <w:rFonts w:ascii="Consolas" w:eastAsia="Consolas" w:hAnsi="Consolas" w:cs="Consolas"/>
               </w:rPr>
-              <w:t xml:space="preserve">    "createdOn",</w:t>
+              <w:t xml:space="preserve">    "</w:t>
+            </w:r>
+            <w:proofErr w:type="spellStart"/>
+            <w:r>
+              <w:rPr>
+                <w:rFonts w:ascii="Consolas" w:eastAsia="Consolas" w:hAnsi="Consolas" w:cs="Consolas"/>
+              </w:rPr>
+              <w:t>createdOn</w:t>
+            </w:r>
+            <w:proofErr w:type="spellEnd"/>
+            <w:r>
+              <w:rPr>
+                <w:rFonts w:ascii="Consolas" w:eastAsia="Consolas" w:hAnsi="Consolas" w:cs="Consolas"/>
+              </w:rPr>
+              <w:t>",</w:t>
             </w:r>
           </w:p>
           <w:p>
@@ -24599,7 +26213,21 @@
               <w:rPr>
                 <w:rFonts w:ascii="Consolas" w:eastAsia="Consolas" w:hAnsi="Consolas" w:cs="Consolas"/>
               </w:rPr>
-              <w:t xml:space="preserve">    M_gte(date(2019, 12, 1)),</w:t>
+              <w:t xml:space="preserve">    </w:t>
+            </w:r>
+            <w:proofErr w:type="spellStart"/>
+            <w:r>
+              <w:rPr>
+                <w:rFonts w:ascii="Consolas" w:eastAsia="Consolas" w:hAnsi="Consolas" w:cs="Consolas"/>
+              </w:rPr>
+              <w:t>M_gte</w:t>
+            </w:r>
+            <w:proofErr w:type="spellEnd"/>
+            <w:r>
+              <w:rPr>
+                <w:rFonts w:ascii="Consolas" w:eastAsia="Consolas" w:hAnsi="Consolas" w:cs="Consolas"/>
+              </w:rPr>
+              <w:t>(date(2019, 12, 1)),</w:t>
             </w:r>
           </w:p>
           <w:p>
@@ -24614,7 +26242,21 @@
               <w:rPr>
                 <w:rFonts w:ascii="Consolas" w:eastAsia="Consolas" w:hAnsi="Consolas" w:cs="Consolas"/>
               </w:rPr>
-              <w:t xml:space="preserve">    M_lt(date(2020, 1, 1))</w:t>
+              <w:t xml:space="preserve">    </w:t>
+            </w:r>
+            <w:proofErr w:type="spellStart"/>
+            <w:r>
+              <w:rPr>
+                <w:rFonts w:ascii="Consolas" w:eastAsia="Consolas" w:hAnsi="Consolas" w:cs="Consolas"/>
+              </w:rPr>
+              <w:t>M_lt</w:t>
+            </w:r>
+            <w:proofErr w:type="spellEnd"/>
+            <w:r>
+              <w:rPr>
+                <w:rFonts w:ascii="Consolas" w:eastAsia="Consolas" w:hAnsi="Consolas" w:cs="Consolas"/>
+              </w:rPr>
+              <w:t>(date(2020, 1, 1))</w:t>
             </w:r>
           </w:p>
           <w:p>
@@ -24705,7 +26347,21 @@
               <w:rPr>
                 <w:rFonts w:ascii="Consolas" w:eastAsia="Consolas" w:hAnsi="Consolas" w:cs="Consolas"/>
               </w:rPr>
-              <w:t xml:space="preserve">  "createdOn": {</w:t>
+              <w:t xml:space="preserve">  "</w:t>
+            </w:r>
+            <w:proofErr w:type="spellStart"/>
+            <w:r>
+              <w:rPr>
+                <w:rFonts w:ascii="Consolas" w:eastAsia="Consolas" w:hAnsi="Consolas" w:cs="Consolas"/>
+              </w:rPr>
+              <w:t>createdOn</w:t>
+            </w:r>
+            <w:proofErr w:type="spellEnd"/>
+            <w:r>
+              <w:rPr>
+                <w:rFonts w:ascii="Consolas" w:eastAsia="Consolas" w:hAnsi="Consolas" w:cs="Consolas"/>
+              </w:rPr>
+              <w:t>": {</w:t>
             </w:r>
           </w:p>
           <w:p>
@@ -24720,7 +26376,35 @@
               <w:rPr>
                 <w:rFonts w:ascii="Consolas" w:eastAsia="Consolas" w:hAnsi="Consolas" w:cs="Consolas"/>
               </w:rPr>
-              <w:t xml:space="preserve">    "$gte": ISODate("2019-12-01T00:00:00.000Z"),</w:t>
+              <w:t xml:space="preserve">    "$</w:t>
+            </w:r>
+            <w:proofErr w:type="spellStart"/>
+            <w:r>
+              <w:rPr>
+                <w:rFonts w:ascii="Consolas" w:eastAsia="Consolas" w:hAnsi="Consolas" w:cs="Consolas"/>
+              </w:rPr>
+              <w:t>gte</w:t>
+            </w:r>
+            <w:proofErr w:type="spellEnd"/>
+            <w:r>
+              <w:rPr>
+                <w:rFonts w:ascii="Consolas" w:eastAsia="Consolas" w:hAnsi="Consolas" w:cs="Consolas"/>
+              </w:rPr>
+              <w:t xml:space="preserve">": </w:t>
+            </w:r>
+            <w:proofErr w:type="spellStart"/>
+            <w:r>
+              <w:rPr>
+                <w:rFonts w:ascii="Consolas" w:eastAsia="Consolas" w:hAnsi="Consolas" w:cs="Consolas"/>
+              </w:rPr>
+              <w:t>ISODate</w:t>
+            </w:r>
+            <w:proofErr w:type="spellEnd"/>
+            <w:r>
+              <w:rPr>
+                <w:rFonts w:ascii="Consolas" w:eastAsia="Consolas" w:hAnsi="Consolas" w:cs="Consolas"/>
+              </w:rPr>
+              <w:t>("2019-12-01T00:00:00.000Z"),</w:t>
             </w:r>
           </w:p>
           <w:p>
@@ -24735,7 +26419,35 @@
               <w:rPr>
                 <w:rFonts w:ascii="Consolas" w:eastAsia="Consolas" w:hAnsi="Consolas" w:cs="Consolas"/>
               </w:rPr>
-              <w:t xml:space="preserve">    "$lt": ISODate("2020-01-01T00:00:00.000Z")</w:t>
+              <w:t xml:space="preserve">    "$</w:t>
+            </w:r>
+            <w:proofErr w:type="spellStart"/>
+            <w:r>
+              <w:rPr>
+                <w:rFonts w:ascii="Consolas" w:eastAsia="Consolas" w:hAnsi="Consolas" w:cs="Consolas"/>
+              </w:rPr>
+              <w:t>lt</w:t>
+            </w:r>
+            <w:proofErr w:type="spellEnd"/>
+            <w:r>
+              <w:rPr>
+                <w:rFonts w:ascii="Consolas" w:eastAsia="Consolas" w:hAnsi="Consolas" w:cs="Consolas"/>
+              </w:rPr>
+              <w:t xml:space="preserve">": </w:t>
+            </w:r>
+            <w:proofErr w:type="spellStart"/>
+            <w:r>
+              <w:rPr>
+                <w:rFonts w:ascii="Consolas" w:eastAsia="Consolas" w:hAnsi="Consolas" w:cs="Consolas"/>
+              </w:rPr>
+              <w:t>ISODate</w:t>
+            </w:r>
+            <w:proofErr w:type="spellEnd"/>
+            <w:r>
+              <w:rPr>
+                <w:rFonts w:ascii="Consolas" w:eastAsia="Consolas" w:hAnsi="Consolas" w:cs="Consolas"/>
+              </w:rPr>
+              <w:t>("2020-01-01T00:00:00.000Z")</w:t>
             </w:r>
           </w:p>
           <w:p>
@@ -25033,13 +26745,7 @@
         </w:numPr>
       </w:pPr>
       <w:r>
-        <w:t xml:space="preserve">An </w:t>
-      </w:r>
-      <w:r>
-        <w:t xml:space="preserve">example </w:t>
-      </w:r>
-      <w:r>
-        <w:t>Appian Application that uses the MongoDB Connected System in Expression-Backed records, plus other examples such as using Aggregates for producing charts or other reports.</w:t>
+        <w:t>An example Appian Application that uses the MongoDB Connected System in Expression-Backed records, plus other examples such as using Aggregates for producing charts or other reports.</w:t>
       </w:r>
     </w:p>
     <w:p>
@@ -25051,10 +26757,7 @@
         </w:numPr>
       </w:pPr>
       <w:r>
-        <w:t xml:space="preserve">More </w:t>
-      </w:r>
-      <w:r>
-        <w:t>Query Operator Examples</w:t>
+        <w:t>More Query Operator Examples</w:t>
       </w:r>
     </w:p>
     <w:p>
@@ -25078,7 +26781,15 @@
         </w:numPr>
       </w:pPr>
       <w:r>
-        <w:t>Add support for UpdateOptions in Update One and Update Many</w:t>
+        <w:t xml:space="preserve">Add support for </w:t>
+      </w:r>
+      <w:proofErr w:type="spellStart"/>
+      <w:r>
+        <w:t>UpdateOptions</w:t>
+      </w:r>
+      <w:proofErr w:type="spellEnd"/>
+      <w:r>
+        <w:t xml:space="preserve"> in Update One and Update Many</w:t>
       </w:r>
     </w:p>
     <w:p>
@@ -25203,6 +26914,11 @@
         <w:docPartUnique/>
       </w:docPartObj>
     </w:sdtPr>
+    <w:sdtEndPr>
+      <w:rPr>
+        <w:rStyle w:val="PageNumber"/>
+      </w:rPr>
+    </w:sdtEndPr>
     <w:sdtContent>
       <w:p>
         <w:pPr>
@@ -25266,6 +26982,11 @@
         <w:docPartUnique/>
       </w:docPartObj>
     </w:sdtPr>
+    <w:sdtEndPr>
+      <w:rPr>
+        <w:rStyle w:val="PageNumber"/>
+      </w:rPr>
+    </w:sdtEndPr>
     <w:sdtContent>
       <w:p>
         <w:pPr>
@@ -26317,6 +28038,7 @@
   <w:style w:type="character" w:default="1" w:styleId="DefaultParagraphFont">
     <w:name w:val="Default Paragraph Font"/>
     <w:uiPriority w:val="1"/>
+    <w:semiHidden/>
     <w:unhideWhenUsed/>
   </w:style>
   <w:style w:type="table" w:default="1" w:styleId="TableNormal">

</xml_diff>